<commit_message>
Fleshed out what is required into headings with notes of what is needed
</commit_message>
<xml_diff>
--- a/FileArchiver/doc/Report.docx
+++ b/FileArchiver/doc/Report.docx
@@ -98,7 +98,10 @@
         <w:pStyle w:val="style0"/>
       </w:pPr>
       <w:r>
-        <w:rPr/>
+        <w:rPr>
+          <w:i/>
+          <w:iCs/>
+        </w:rPr>
         <w:t>A brief overview of the project based on information in this assignment specification and details of the actual application.  This overview should not be created by simply cutting and pasting text supplied.  It should be written by the members of the group and provide a retrospective view of the project on its completion. It should be “complete” in the sense that it explains the project to an external assessor who has not seen any of the assignment details.</w:t>
       </w:r>
     </w:p>
@@ -147,11 +150,17 @@
         <w:pStyle w:val="style0"/>
       </w:pPr>
       <w:r>
-        <w:rPr/>
+        <w:rPr>
+          <w:i/>
+          <w:iCs/>
+        </w:rPr>
         <w:t xml:space="preserve"> </w:t>
       </w:r>
       <w:r>
-        <w:rPr/>
+        <w:rPr>
+          <w:i/>
+          <w:iCs/>
+        </w:rPr>
         <w:t>A brief presentation that illustrates the actual implemented product.  This presentation should combine text commentary with information captured from actual execution of programs (as screen shots or as captured text inputs and outputs).  This presentation should clarify which of the functional requirements have been successfully implemented.</w:t>
       </w:r>
     </w:p>
@@ -166,12 +175,138 @@
     <w:p>
       <w:pPr>
         <w:pStyle w:val="style0"/>
+      </w:pPr>
+      <w:r>
+        <w:rPr/>
+      </w:r>
+    </w:p>
+    <w:p>
+      <w:pPr>
+        <w:pStyle w:val="style2"/>
+        <w:numPr>
+          <w:ilvl w:val="1"/>
+          <w:numId w:val="1"/>
+        </w:numPr>
+      </w:pPr>
+      <w:r>
+        <w:rPr/>
+        <w:t>Functional Requirements</w:t>
+      </w:r>
+    </w:p>
+    <w:p>
+      <w:pPr>
+        <w:pStyle w:val="style19"/>
       </w:pPr>
       <w:r>
         <w:rPr>
           <w:b/>
           <w:bCs/>
         </w:rPr>
+        <w:t>TODO:</w:t>
+      </w:r>
+      <w:r>
+        <w:rPr/>
+        <w:t xml:space="preserve"> Probably add screenshot of final working instance of these. The text can probably be written beforehand. </w:t>
+      </w:r>
+    </w:p>
+    <w:p>
+      <w:pPr>
+        <w:pStyle w:val="style19"/>
+      </w:pPr>
+      <w:r>
+        <w:rPr/>
+      </w:r>
+    </w:p>
+    <w:p>
+      <w:pPr>
+        <w:pStyle w:val="style0"/>
+      </w:pPr>
+      <w:r>
+        <w:rPr/>
+        <w:t>Create Initial Archive (completed)</w:t>
+      </w:r>
+    </w:p>
+    <w:p>
+      <w:pPr>
+        <w:pStyle w:val="style0"/>
+      </w:pPr>
+      <w:r>
+        <w:rPr/>
+        <w:t>Detect Changes (completed)</w:t>
+      </w:r>
+    </w:p>
+    <w:p>
+      <w:pPr>
+        <w:pStyle w:val="style0"/>
+      </w:pPr>
+      <w:r>
+        <w:rPr/>
+        <w:t>Save Modified Version (completed)</w:t>
+      </w:r>
+    </w:p>
+    <w:p>
+      <w:pPr>
+        <w:pStyle w:val="style0"/>
+      </w:pPr>
+      <w:r>
+        <w:rPr/>
+        <w:t>Display a summary of versions in storage (completed)</w:t>
+      </w:r>
+    </w:p>
+    <w:p>
+      <w:pPr>
+        <w:pStyle w:val="style0"/>
+      </w:pPr>
+      <w:r>
+        <w:rPr/>
+        <w:t>Retrieve chosen version (completed)</w:t>
+      </w:r>
+    </w:p>
+    <w:p>
+      <w:pPr>
+        <w:pStyle w:val="style0"/>
+      </w:pPr>
+      <w:r>
+        <w:rPr/>
+        <w:t>Show comment associated with version (completed)</w:t>
+      </w:r>
+    </w:p>
+    <w:p>
+      <w:pPr>
+        <w:pStyle w:val="style0"/>
+      </w:pPr>
+      <w:r>
+        <w:rPr/>
+        <w:t>Use compression (completed)</w:t>
+      </w:r>
+    </w:p>
+    <w:p>
+      <w:pPr>
+        <w:pStyle w:val="style0"/>
+      </w:pPr>
+      <w:r>
+        <w:rPr/>
+        <w:t>Incremental changes (completed)</w:t>
+      </w:r>
+    </w:p>
+    <w:p>
+      <w:pPr>
+        <w:pStyle w:val="style0"/>
+      </w:pPr>
+      <w:r>
+        <w:rPr/>
+        <w:t>Discard old (completed)</w:t>
+      </w:r>
+    </w:p>
+    <w:p>
+      <w:pPr>
+        <w:pStyle w:val="style0"/>
+      </w:pPr>
+      <w:r>
+        <w:rPr>
+          <w:b/>
+          <w:bCs/>
+        </w:rPr>
       </w:r>
     </w:p>
     <w:p>
@@ -195,6 +330,8 @@
         <w:rPr>
           <w:b w:val="false"/>
           <w:bCs w:val="false"/>
+          <w:i/>
+          <w:iCs/>
         </w:rPr>
         <w:t>A tabular summary of the group structure identifying group members, the roles that they filled, the artifacts that they successfully delivered.</w:t>
       </w:r>
@@ -1318,6 +1455,8 @@
         <w:rPr>
           <w:b w:val="false"/>
           <w:bCs w:val="false"/>
+          <w:i/>
+          <w:iCs/>
         </w:rPr>
         <w:t>A summary of your group’s work on design and the implementation plan.  This should cover: any reworking of the proposed implementation classes and give details of decisions relating to data persistence and user interface issues.  UML modeling diagrams should be used to illustrate</w:t>
       </w:r>
@@ -1330,6 +1469,8 @@
         <w:rPr>
           <w:b w:val="false"/>
           <w:bCs w:val="false"/>
+          <w:i/>
+          <w:iCs/>
         </w:rPr>
         <w:t>design decisions.  If your group decides on a different implementation plan, with different iterations, you should give details and justification.</w:t>
       </w:r>
@@ -1346,6 +1487,8 @@
         <w:rPr>
           <w:b w:val="false"/>
           <w:bCs w:val="false"/>
+          <w:i/>
+          <w:iCs/>
         </w:rPr>
         <w:t>Details of the construction phase. This part of the report should clarify the work done in each iteration.</w:t>
       </w:r>
@@ -1362,6 +1505,8 @@
         <w:rPr>
           <w:b w:val="false"/>
           <w:bCs w:val="false"/>
+          <w:i/>
+          <w:iCs/>
         </w:rPr>
         <w:t>Summarize the new elements added and the extensions to existing implementation elements. Include brief details of unit testing procedures used to verify new elements prior to their commitment to the project (this does not mean list unit test code and test outputs, simply identify the additional tests created by individual implementers).</w:t>
       </w:r>
@@ -1378,6 +1523,8 @@
         <w:rPr>
           <w:b w:val="false"/>
           <w:bCs w:val="false"/>
+          <w:i/>
+          <w:iCs/>
         </w:rPr>
         <w:t>Summarize data from defect and integration reports created by the systems integrator.</w:t>
       </w:r>
@@ -1394,6 +1541,8 @@
         <w:rPr>
           <w:b w:val="false"/>
           <w:bCs w:val="false"/>
+          <w:i/>
+          <w:iCs/>
         </w:rPr>
         <w:t>Provide evidence for the appropriate use of version control software; this would typically take the form of excerpts from subversion’s logs of commit operations.</w:t>
       </w:r>
@@ -1410,6 +1559,8 @@
         <w:rPr>
           <w:b w:val="false"/>
           <w:bCs w:val="false"/>
+          <w:i/>
+          <w:iCs/>
         </w:rPr>
         <w:t>Subversion statistical reports, showing overall contributions by different members, could be included in the report on the final iteration. N.B. some practice use of the subversion code management system is a requirement of this exercise.  Of course it’s overkill here.  The intention is that you practice the use of such technology on something fairly trivial before you need to use it for real as in CSCI321.The important thing is that you gain some practice in the use of a version management system.</w:t>
       </w:r>
@@ -1420,6 +1571,238 @@
       </w:pPr>
       <w:r>
         <w:rPr/>
+      </w:r>
+    </w:p>
+    <w:p>
+      <w:pPr>
+        <w:pStyle w:val="style2"/>
+        <w:numPr>
+          <w:ilvl w:val="1"/>
+          <w:numId w:val="1"/>
+        </w:numPr>
+      </w:pPr>
+      <w:r>
+        <w:rPr/>
+        <w:t>Design Choices</w:t>
+      </w:r>
+    </w:p>
+    <w:p>
+      <w:pPr>
+        <w:pStyle w:val="style3"/>
+        <w:numPr>
+          <w:ilvl w:val="2"/>
+          <w:numId w:val="1"/>
+        </w:numPr>
+      </w:pPr>
+      <w:r>
+        <w:rPr/>
+        <w:t>Database</w:t>
+      </w:r>
+    </w:p>
+    <w:p>
+      <w:pPr>
+        <w:pStyle w:val="style19"/>
+      </w:pPr>
+      <w:r>
+        <w:rPr/>
+        <w:t>Diagrams go here</w:t>
+      </w:r>
+    </w:p>
+    <w:p>
+      <w:pPr>
+        <w:pStyle w:val="style19"/>
+      </w:pPr>
+      <w:r>
+        <w:rPr/>
+        <w:t>Exaplanation of why we changed it</w:t>
+      </w:r>
+    </w:p>
+    <w:p>
+      <w:pPr>
+        <w:pStyle w:val="style0"/>
+      </w:pPr>
+      <w:r>
+        <w:rPr/>
+      </w:r>
+    </w:p>
+    <w:p>
+      <w:pPr>
+        <w:pStyle w:val="style0"/>
+      </w:pPr>
+      <w:r>
+        <w:rPr/>
+      </w:r>
+    </w:p>
+    <w:p>
+      <w:pPr>
+        <w:pStyle w:val="style3"/>
+        <w:numPr>
+          <w:ilvl w:val="2"/>
+          <w:numId w:val="1"/>
+        </w:numPr>
+      </w:pPr>
+      <w:r>
+        <w:rPr/>
+        <w:t>FileArchiver</w:t>
+      </w:r>
+    </w:p>
+    <w:p>
+      <w:pPr>
+        <w:pStyle w:val="style19"/>
+      </w:pPr>
+      <w:r>
+        <w:rPr/>
+        <w:t>Digrams go here</w:t>
+      </w:r>
+    </w:p>
+    <w:p>
+      <w:pPr>
+        <w:pStyle w:val="style19"/>
+      </w:pPr>
+      <w:r>
+        <w:rPr/>
+        <w:t>Exaplanation of why we changed it</w:t>
+      </w:r>
+    </w:p>
+    <w:p>
+      <w:pPr>
+        <w:pStyle w:val="style0"/>
+      </w:pPr>
+      <w:r>
+        <w:rPr/>
+      </w:r>
+    </w:p>
+    <w:p>
+      <w:pPr>
+        <w:pStyle w:val="style2"/>
+        <w:numPr>
+          <w:ilvl w:val="1"/>
+          <w:numId w:val="1"/>
+        </w:numPr>
+      </w:pPr>
+      <w:r>
+        <w:rPr/>
+        <w:t>Implementations</w:t>
+      </w:r>
+    </w:p>
+    <w:p>
+      <w:pPr>
+        <w:pStyle w:val="style3"/>
+        <w:numPr>
+          <w:ilvl w:val="2"/>
+          <w:numId w:val="1"/>
+        </w:numPr>
+      </w:pPr>
+      <w:r>
+        <w:rPr/>
+        <w:t>Iteration 1</w:t>
+      </w:r>
+    </w:p>
+    <w:p>
+      <w:pPr>
+        <w:pStyle w:val="style19"/>
+      </w:pPr>
+      <w:r>
+        <w:rPr/>
+        <w:t>New elements added</w:t>
+      </w:r>
+    </w:p>
+    <w:p>
+      <w:pPr>
+        <w:pStyle w:val="style19"/>
+      </w:pPr>
+      <w:r>
+        <w:rPr/>
+        <w:t>Tests used</w:t>
+      </w:r>
+    </w:p>
+    <w:p>
+      <w:pPr>
+        <w:pStyle w:val="style19"/>
+      </w:pPr>
+      <w:r>
+        <w:rPr/>
+        <w:t>Functional Requirements met</w:t>
+      </w:r>
+    </w:p>
+    <w:p>
+      <w:pPr>
+        <w:pStyle w:val="style3"/>
+        <w:numPr>
+          <w:ilvl w:val="2"/>
+          <w:numId w:val="1"/>
+        </w:numPr>
+      </w:pPr>
+      <w:r>
+        <w:rPr/>
+        <w:t>Iteration 2</w:t>
+      </w:r>
+    </w:p>
+    <w:p>
+      <w:pPr>
+        <w:pStyle w:val="style19"/>
+      </w:pPr>
+      <w:r>
+        <w:rPr/>
+        <w:t>New elements added</w:t>
+      </w:r>
+    </w:p>
+    <w:p>
+      <w:pPr>
+        <w:pStyle w:val="style19"/>
+      </w:pPr>
+      <w:r>
+        <w:rPr/>
+        <w:t>Tests used</w:t>
+      </w:r>
+    </w:p>
+    <w:p>
+      <w:pPr>
+        <w:pStyle w:val="style19"/>
+      </w:pPr>
+      <w:r>
+        <w:rPr/>
+        <w:t>Functional Requirements met</w:t>
+      </w:r>
+    </w:p>
+    <w:p>
+      <w:pPr>
+        <w:pStyle w:val="style3"/>
+        <w:numPr>
+          <w:ilvl w:val="2"/>
+          <w:numId w:val="1"/>
+        </w:numPr>
+      </w:pPr>
+      <w:r>
+        <w:rPr/>
+        <w:t>Iteration 3</w:t>
+      </w:r>
+    </w:p>
+    <w:p>
+      <w:pPr>
+        <w:pStyle w:val="style19"/>
+      </w:pPr>
+      <w:r>
+        <w:rPr/>
+        <w:t>New elements added</w:t>
+      </w:r>
+    </w:p>
+    <w:p>
+      <w:pPr>
+        <w:pStyle w:val="style19"/>
+      </w:pPr>
+      <w:r>
+        <w:rPr/>
+        <w:t>Tests used</w:t>
+      </w:r>
+    </w:p>
+    <w:p>
+      <w:pPr>
+        <w:pStyle w:val="style19"/>
+      </w:pPr>
+      <w:r>
+        <w:rPr/>
+        <w:t>Functional Requirements met</w:t>
       </w:r>
     </w:p>
     <w:p>
@@ -1435,6 +1818,72 @@
     </w:p>
     <w:p>
       <w:pPr>
+        <w:pStyle w:val="style2"/>
+        <w:numPr>
+          <w:ilvl w:val="1"/>
+          <w:numId w:val="1"/>
+        </w:numPr>
+      </w:pPr>
+      <w:r>
+        <w:rPr/>
+        <w:t>Version Control</w:t>
+      </w:r>
+    </w:p>
+    <w:p>
+      <w:pPr>
+        <w:pStyle w:val="style19"/>
+      </w:pPr>
+      <w:r>
+        <w:rPr/>
+        <w:t>How we used it</w:t>
+      </w:r>
+    </w:p>
+    <w:p>
+      <w:pPr>
+        <w:pStyle w:val="style19"/>
+      </w:pPr>
+      <w:r>
+        <w:rPr/>
+        <w:t>Setup</w:t>
+      </w:r>
+    </w:p>
+    <w:p>
+      <w:pPr>
+        <w:pStyle w:val="style19"/>
+      </w:pPr>
+      <w:r>
+        <w:rPr/>
+        <w:t>Details</w:t>
+      </w:r>
+    </w:p>
+    <w:p>
+      <w:pPr>
+        <w:pStyle w:val="style19"/>
+      </w:pPr>
+      <w:r>
+        <w:rPr/>
+        <w:t>Access</w:t>
+      </w:r>
+    </w:p>
+    <w:p>
+      <w:pPr>
+        <w:pStyle w:val="style19"/>
+      </w:pPr>
+      <w:r>
+        <w:rPr/>
+        <w:t>Usage Information</w:t>
+      </w:r>
+    </w:p>
+    <w:p>
+      <w:pPr>
+        <w:pStyle w:val="style19"/>
+      </w:pPr>
+      <w:r>
+        <w:rPr/>
+      </w:r>
+    </w:p>
+    <w:p>
+      <w:pPr>
         <w:pStyle w:val="style1"/>
         <w:pageBreakBefore/>
       </w:pPr>
@@ -1451,7 +1900,10 @@
         <w:pStyle w:val="style0"/>
       </w:pPr>
       <w:r>
-        <w:rPr/>
+        <w:rPr>
+          <w:i/>
+          <w:iCs/>
+        </w:rPr>
         <w:t>Group meeting records and individual diaries:</w:t>
       </w:r>
     </w:p>
@@ -1464,7 +1916,10 @@
         </w:numPr>
       </w:pPr>
       <w:r>
-        <w:rPr/>
+        <w:rPr>
+          <w:i/>
+          <w:iCs/>
+        </w:rPr>
         <w:t>There should be a summary detailing the work done at each formal group meeting.</w:t>
       </w:r>
     </w:p>
@@ -1477,7 +1932,10 @@
         </w:numPr>
       </w:pPr>
       <w:r>
-        <w:rPr/>
+        <w:rPr>
+          <w:i/>
+          <w:iCs/>
+        </w:rPr>
         <w:t>There should be an example agenda, and report from at least one of these meetings.</w:t>
       </w:r>
     </w:p>
@@ -1490,7 +1948,10 @@
         </w:numPr>
       </w:pPr>
       <w:r>
-        <w:rPr/>
+        <w:rPr>
+          <w:i/>
+          <w:iCs/>
+        </w:rPr>
         <w:t>There should be samples taken from the work diaries of at least two members of the group.</w:t>
       </w:r>
     </w:p>
@@ -1503,7 +1964,10 @@
         </w:numPr>
       </w:pPr>
       <w:r>
-        <w:rPr/>
+        <w:rPr>
+          <w:i/>
+          <w:iCs/>
+        </w:rPr>
         <w:t>There should be samples from bug logs and testing logs</w:t>
       </w:r>
     </w:p>
@@ -1521,6 +1985,19 @@
       </w:pPr>
       <w:r>
         <w:rPr/>
+      </w:r>
+    </w:p>
+    <w:p>
+      <w:pPr>
+        <w:pStyle w:val="style2"/>
+        <w:numPr>
+          <w:ilvl w:val="1"/>
+          <w:numId w:val="1"/>
+        </w:numPr>
+      </w:pPr>
+      <w:r>
+        <w:rPr/>
+        <w:t>Summary</w:t>
       </w:r>
     </w:p>
     <w:p>
@@ -1536,6 +2013,78 @@
     </w:p>
     <w:p>
       <w:pPr>
+        <w:pStyle w:val="style2"/>
+        <w:numPr>
+          <w:ilvl w:val="1"/>
+          <w:numId w:val="1"/>
+        </w:numPr>
+      </w:pPr>
+      <w:r>
+        <w:rPr/>
+        <w:t>Agenda</w:t>
+      </w:r>
+    </w:p>
+    <w:p>
+      <w:pPr>
+        <w:pStyle w:val="style0"/>
+      </w:pPr>
+      <w:r>
+        <w:rPr>
+          <w:b/>
+          <w:bCs/>
+        </w:rPr>
+      </w:r>
+    </w:p>
+    <w:p>
+      <w:pPr>
+        <w:pStyle w:val="style2"/>
+        <w:numPr>
+          <w:ilvl w:val="1"/>
+          <w:numId w:val="1"/>
+        </w:numPr>
+      </w:pPr>
+      <w:r>
+        <w:rPr/>
+        <w:t>Work Diaries Samples</w:t>
+      </w:r>
+    </w:p>
+    <w:p>
+      <w:pPr>
+        <w:pStyle w:val="style0"/>
+      </w:pPr>
+      <w:r>
+        <w:rPr>
+          <w:b/>
+          <w:bCs/>
+        </w:rPr>
+      </w:r>
+    </w:p>
+    <w:p>
+      <w:pPr>
+        <w:pStyle w:val="style2"/>
+        <w:numPr>
+          <w:ilvl w:val="1"/>
+          <w:numId w:val="1"/>
+        </w:numPr>
+      </w:pPr>
+      <w:r>
+        <w:rPr/>
+        <w:t>Bug/Testing Log Samples</w:t>
+      </w:r>
+    </w:p>
+    <w:p>
+      <w:pPr>
+        <w:pStyle w:val="style0"/>
+      </w:pPr>
+      <w:r>
+        <w:rPr>
+          <w:b/>
+          <w:bCs/>
+        </w:rPr>
+      </w:r>
+    </w:p>
+    <w:p>
+      <w:pPr>
         <w:pStyle w:val="style1"/>
         <w:pageBreakBefore/>
       </w:pPr>
@@ -1552,7 +2101,10 @@
         <w:pStyle w:val="style0"/>
       </w:pPr>
       <w:r>
-        <w:rPr/>
+        <w:rPr>
+          <w:i/>
+          <w:iCs/>
+        </w:rPr>
         <w:t>Code listings for all elements in the final product should be included in an appendix to the main report. Samples should be provided of support code such as the unit test classes created to verify particular application classes.</w:t>
       </w:r>
     </w:p>

</xml_diff>

<commit_message>
Added class diagram for VersionRecord, FileRecord, FileArchiver and DBConnector
</commit_message>
<xml_diff>
--- a/FileArchiver/doc/Report.docx
+++ b/FileArchiver/doc/Report.docx
@@ -1661,6 +1661,67 @@
       </w:pPr>
       <w:r>
         <w:rPr/>
+        <w:drawing>
+          <wp:anchor allowOverlap="1" behindDoc="0" distB="0" distL="0" distR="0" distT="0" layoutInCell="1" locked="0" relativeHeight="0" simplePos="0">
+            <wp:simplePos x="0" y="0"/>
+            <wp:positionH relativeFrom="column">
+              <wp:posOffset>0</wp:posOffset>
+            </wp:positionH>
+            <wp:positionV relativeFrom="paragraph">
+              <wp:posOffset>0</wp:posOffset>
+            </wp:positionV>
+            <wp:extent cx="6120130" cy="4105910"/>
+            <wp:effectExtent b="0" l="0" r="0" t="0"/>
+            <wp:wrapSquare wrapText="largest"/>
+            <wp:docPr descr="A description..." id="1" name="Picture"/>
+            <wp:cNvGraphicFramePr>
+              <a:graphicFrameLocks xmlns:a="http://schemas.openxmlformats.org/drawingml/2006/main" noChangeAspect="1"/>
+            </wp:cNvGraphicFramePr>
+            <a:graphic xmlns:a="http://schemas.openxmlformats.org/drawingml/2006/main">
+              <a:graphicData uri="http://schemas.openxmlformats.org/drawingml/2006/picture">
+                <pic:pic xmlns:pic="http://schemas.openxmlformats.org/drawingml/2006/picture">
+                  <pic:nvPicPr>
+                    <pic:cNvPr descr="A description..." id="0" name="Picture"/>
+                    <pic:cNvPicPr>
+                      <a:picLocks noChangeArrowheads="1" noChangeAspect="1"/>
+                    </pic:cNvPicPr>
+                  </pic:nvPicPr>
+                  <pic:blipFill>
+                    <a:blip r:embed="rId2"/>
+                    <a:srcRect/>
+                    <a:stretch>
+                      <a:fillRect/>
+                    </a:stretch>
+                  </pic:blipFill>
+                  <pic:spPr bwMode="auto">
+                    <a:xfrm>
+                      <a:off x="0" y="0"/>
+                      <a:ext cx="6120130" cy="4105910"/>
+                    </a:xfrm>
+                    <a:prstGeom prst="rect">
+                      <a:avLst/>
+                    </a:prstGeom>
+                    <a:noFill/>
+                    <a:ln w="9525">
+                      <a:noFill/>
+                      <a:miter lim="800000"/>
+                      <a:headEnd/>
+                      <a:tailEnd/>
+                    </a:ln>
+                  </pic:spPr>
+                </pic:pic>
+              </a:graphicData>
+            </a:graphic>
+          </wp:anchor>
+        </w:drawing>
+      </w:r>
+    </w:p>
+    <w:p>
+      <w:pPr>
+        <w:pStyle w:val="style19"/>
+      </w:pPr>
+      <w:r>
+        <w:rPr/>
         <w:t>Exaplanation of why we changed it</w:t>
       </w:r>
     </w:p>

</xml_diff>

<commit_message>
Added the Deliverables for the group members
</commit_message>
<xml_diff>
--- a/FileArchiver/doc/Report.docx
+++ b/FileArchiver/doc/Report.docx
@@ -1,6 +1,6 @@
 
 <file path=word/document.xml><?xml version="1.0" encoding="utf-8"?>
-<w:document xmlns:wpc="http://schemas.microsoft.com/office/word/2010/wordprocessingCanvas" xmlns:mc="http://schemas.openxmlformats.org/markup-compatibility/2006" xmlns:o="urn:schemas-microsoft-com:office:office" xmlns:r="http://schemas.openxmlformats.org/officeDocument/2006/relationships" xmlns:m="http://schemas.openxmlformats.org/officeDocument/2006/math" xmlns:v="urn:schemas-microsoft-com:vml" xmlns:wp14="http://schemas.microsoft.com/office/word/2010/wordprocessingDrawing" xmlns:wp="http://schemas.openxmlformats.org/drawingml/2006/wordprocessingDrawing" xmlns:w10="urn:schemas-microsoft-com:office:word" xmlns:w="http://schemas.openxmlformats.org/wordprocessingml/2006/main" xmlns:w14="http://schemas.microsoft.com/office/word/2010/wordml" xmlns:w15="http://schemas.microsoft.com/office/word/2012/wordml" xmlns:wpg="http://schemas.microsoft.com/office/word/2010/wordprocessingGroup" xmlns:wpi="http://schemas.microsoft.com/office/word/2010/wordprocessingInk" xmlns:wne="http://schemas.microsoft.com/office/word/2006/wordml" xmlns:wps="http://schemas.microsoft.com/office/word/2010/wordprocessingShape" mc:Ignorable="w14 w15 wp14">
+<w:document xmlns:wpc="http://schemas.microsoft.com/office/word/2010/wordprocessingCanvas" xmlns:mo="http://schemas.microsoft.com/office/mac/office/2008/main" xmlns:mc="http://schemas.openxmlformats.org/markup-compatibility/2006" xmlns:mv="urn:schemas-microsoft-com:mac:vml" xmlns:o="urn:schemas-microsoft-com:office:office" xmlns:r="http://schemas.openxmlformats.org/officeDocument/2006/relationships" xmlns:m="http://schemas.openxmlformats.org/officeDocument/2006/math" xmlns:v="urn:schemas-microsoft-com:vml" xmlns:wp14="http://schemas.microsoft.com/office/word/2010/wordprocessingDrawing" xmlns:wp="http://schemas.openxmlformats.org/drawingml/2006/wordprocessingDrawing" xmlns:w10="urn:schemas-microsoft-com:office:word" xmlns:w="http://schemas.openxmlformats.org/wordprocessingml/2006/main" xmlns:w14="http://schemas.microsoft.com/office/word/2010/wordml" xmlns:w15="http://schemas.microsoft.com/office/word/2012/wordml" xmlns:wpg="http://schemas.microsoft.com/office/word/2010/wordprocessingGroup" xmlns:wpi="http://schemas.microsoft.com/office/word/2010/wordprocessingInk" xmlns:wne="http://schemas.microsoft.com/office/word/2006/wordml" xmlns:wps="http://schemas.microsoft.com/office/word/2010/wordprocessingShape" mc:Ignorable="w14 w15 wp14">
   <w:body>
     <w:p/>
     <w:p>
@@ -52,46 +52,29 @@
           <w:i/>
           <w:iCs/>
         </w:rPr>
-        <w:t xml:space="preserve">A brief overview of the project based on information in this assignment specification and details of the actual application.  This overview should not be created by simply cutting and pasting text supplied.  It </w:t>
-      </w:r>
+        <w:t>A brief overview of the project based on information in this assignment specification and details of the actual application.  This overview should not be created by simply cutting and pasting text supplied.  It should be written by the members of the group and provide a retrospective view of the project on its completion. It should be “complete” in the sense that it explains the project to an external assessor who has not seen any of the assignment details.</w:t>
+      </w:r>
+    </w:p>
+    <w:p/>
+    <w:p/>
+    <w:p/>
+    <w:p>
+      <w:pPr>
+        <w:pStyle w:val="Heading1"/>
+        <w:pageBreakBefore/>
+      </w:pPr>
+      <w:r>
+        <w:lastRenderedPageBreak/>
+        <w:t>Program Presentation</w:t>
+      </w:r>
+    </w:p>
+    <w:p>
       <w:r>
         <w:rPr>
           <w:i/>
           <w:iCs/>
         </w:rPr>
-        <w:t>should be written by the members of the group and provide a retrospective view of the project on its completion. It should be “complete” in the sense that it explains the project to an external assessor who has not seen any of the assignment details.</w:t>
-      </w:r>
-    </w:p>
-    <w:p/>
-    <w:p/>
-    <w:p/>
-    <w:p>
-      <w:pPr>
-        <w:pStyle w:val="Heading1"/>
-        <w:pageBreakBefore/>
-      </w:pPr>
-      <w:r>
-        <w:lastRenderedPageBreak/>
-        <w:t>Pr</w:t>
-      </w:r>
-      <w:r>
-        <w:t>ogram Presentation</w:t>
-      </w:r>
-    </w:p>
-    <w:p>
-      <w:r>
-        <w:rPr>
-          <w:i/>
-          <w:iCs/>
-        </w:rPr>
-        <w:t xml:space="preserve"> A brief presentation that illustrates the actual implemented product.  This presentation should combine text commentary with information captured from actual execution of programs (as screen shots or as captured text inputs and outputs)</w:t>
-      </w:r>
-      <w:r>
-        <w:rPr>
-          <w:i/>
-          <w:iCs/>
-        </w:rPr>
-        <w:t>.  This presentation should clarify which of the functional requirements have been successfully implemented.</w:t>
+        <w:t xml:space="preserve"> A brief presentation that illustrates the actual implemented product.  This presentation should combine text commentary with information captured from actual execution of programs (as screen shots or as captured text inputs and outputs).  This presentation should clarify which of the functional requirements have been successfully implemented.</w:t>
       </w:r>
     </w:p>
     <w:p/>
@@ -126,10 +109,7 @@
     </w:p>
     <w:p>
       <w:r>
-        <w:t>Create I</w:t>
-      </w:r>
-      <w:r>
-        <w:t>nitial Archive (completed)</w:t>
+        <w:t>Create Initial Archive (completed)</w:t>
       </w:r>
     </w:p>
     <w:p>
@@ -189,10 +169,25 @@
           <w:i/>
           <w:iCs/>
         </w:rPr>
-        <w:t>A tabular summary of the group structure identifying group members, the roles that they filled, the artifacts that they successfully delivered.</w:t>
-      </w:r>
-    </w:p>
-    <w:p/>
+        <w:t xml:space="preserve">A tabular summary of the group structure identifying group members, the roles that they filled, the </w:t>
+      </w:r>
+      <w:proofErr w:type="spellStart"/>
+      <w:r>
+        <w:rPr>
+          <w:i/>
+          <w:iCs/>
+        </w:rPr>
+        <w:t>artifacts</w:t>
+      </w:r>
+      <w:proofErr w:type="spellEnd"/>
+      <w:r>
+        <w:rPr>
+          <w:i/>
+          <w:iCs/>
+        </w:rPr>
+        <w:t xml:space="preserve"> that they successfully delivered.</w:t>
+      </w:r>
+    </w:p>
     <w:p/>
     <w:tbl>
       <w:tblPr>
@@ -215,12 +210,6 @@
         <w:gridCol w:w="5161"/>
       </w:tblGrid>
       <w:tr>
-        <w:tblPrEx>
-          <w:tblCellMar>
-            <w:top w:w="0" w:type="dxa"/>
-            <w:bottom w:w="0" w:type="dxa"/>
-          </w:tblCellMar>
-        </w:tblPrEx>
         <w:tc>
           <w:tcPr>
             <w:tcW w:w="4198" w:type="dxa"/>
@@ -283,12 +272,6 @@
         </w:tc>
       </w:tr>
       <w:tr>
-        <w:tblPrEx>
-          <w:tblCellMar>
-            <w:top w:w="0" w:type="dxa"/>
-            <w:bottom w:w="0" w:type="dxa"/>
-          </w:tblCellMar>
-        </w:tblPrEx>
         <w:tc>
           <w:tcPr>
             <w:tcW w:w="4198" w:type="dxa"/>
@@ -345,12 +328,6 @@
         </w:tc>
       </w:tr>
       <w:tr>
-        <w:tblPrEx>
-          <w:tblCellMar>
-            <w:top w:w="0" w:type="dxa"/>
-            <w:bottom w:w="0" w:type="dxa"/>
-          </w:tblCellMar>
-        </w:tblPrEx>
         <w:tc>
           <w:tcPr>
             <w:tcW w:w="4198" w:type="dxa"/>
@@ -374,10 +351,7 @@
               <w:spacing w:after="0" w:line="100" w:lineRule="atLeast"/>
             </w:pPr>
             <w:r>
-              <w:t>Lea</w:t>
-            </w:r>
-            <w:r>
-              <w:t>d Designer (1)</w:t>
+              <w:t>Lead Designer (1)</w:t>
             </w:r>
           </w:p>
         </w:tc>
@@ -410,12 +384,6 @@
         </w:tc>
       </w:tr>
       <w:tr>
-        <w:tblPrEx>
-          <w:tblCellMar>
-            <w:top w:w="0" w:type="dxa"/>
-            <w:bottom w:w="0" w:type="dxa"/>
-          </w:tblCellMar>
-        </w:tblPrEx>
         <w:tc>
           <w:tcPr>
             <w:tcW w:w="4198" w:type="dxa"/>
@@ -472,12 +440,6 @@
         </w:tc>
       </w:tr>
       <w:tr>
-        <w:tblPrEx>
-          <w:tblCellMar>
-            <w:top w:w="0" w:type="dxa"/>
-            <w:bottom w:w="0" w:type="dxa"/>
-          </w:tblCellMar>
-        </w:tblPrEx>
         <w:trPr>
           <w:trHeight w:val="380"/>
         </w:trPr>
@@ -537,12 +499,6 @@
         </w:tc>
       </w:tr>
       <w:tr>
-        <w:tblPrEx>
-          <w:tblCellMar>
-            <w:top w:w="0" w:type="dxa"/>
-            <w:bottom w:w="0" w:type="dxa"/>
-          </w:tblCellMar>
-        </w:tblPrEx>
         <w:tc>
           <w:tcPr>
             <w:tcW w:w="4198" w:type="dxa"/>
@@ -599,12 +555,6 @@
         </w:tc>
       </w:tr>
       <w:tr>
-        <w:tblPrEx>
-          <w:tblCellMar>
-            <w:top w:w="0" w:type="dxa"/>
-            <w:bottom w:w="0" w:type="dxa"/>
-          </w:tblCellMar>
-        </w:tblPrEx>
         <w:tc>
           <w:tcPr>
             <w:tcW w:w="4198" w:type="dxa"/>
@@ -655,18 +605,20 @@
               <w:spacing w:after="0" w:line="100" w:lineRule="atLeast"/>
             </w:pPr>
             <w:r>
-              <w:t>Ivana Ozakovic, Phil Edwards</w:t>
+              <w:t xml:space="preserve">Ivana </w:t>
+            </w:r>
+            <w:proofErr w:type="spellStart"/>
+            <w:r>
+              <w:t>Ozakovic</w:t>
+            </w:r>
+            <w:proofErr w:type="spellEnd"/>
+            <w:r>
+              <w:t>, Phil Edwards</w:t>
             </w:r>
           </w:p>
         </w:tc>
       </w:tr>
       <w:tr>
-        <w:tblPrEx>
-          <w:tblCellMar>
-            <w:top w:w="0" w:type="dxa"/>
-            <w:bottom w:w="0" w:type="dxa"/>
-          </w:tblCellMar>
-        </w:tblPrEx>
         <w:tc>
           <w:tcPr>
             <w:tcW w:w="4198" w:type="dxa"/>
@@ -723,12 +675,6 @@
         </w:tc>
       </w:tr>
       <w:tr>
-        <w:tblPrEx>
-          <w:tblCellMar>
-            <w:top w:w="0" w:type="dxa"/>
-            <w:bottom w:w="0" w:type="dxa"/>
-          </w:tblCellMar>
-        </w:tblPrEx>
         <w:tc>
           <w:tcPr>
             <w:tcW w:w="4198" w:type="dxa"/>
@@ -779,21 +725,20 @@
               <w:spacing w:after="0" w:line="100" w:lineRule="atLeast"/>
             </w:pPr>
             <w:r>
-              <w:t xml:space="preserve">Phil Edwards, </w:t>
+              <w:t xml:space="preserve">Phil Edwards, Thomas Nixon, Ivana </w:t>
             </w:r>
+            <w:proofErr w:type="spellStart"/>
             <w:r>
-              <w:t>Thomas Nixon, Ivana Ozakovic, Josh Coleman</w:t>
+              <w:t>Ozakovic</w:t>
+            </w:r>
+            <w:proofErr w:type="spellEnd"/>
+            <w:r>
+              <w:t>, Josh Coleman</w:t>
             </w:r>
           </w:p>
         </w:tc>
       </w:tr>
       <w:tr>
-        <w:tblPrEx>
-          <w:tblCellMar>
-            <w:top w:w="0" w:type="dxa"/>
-            <w:bottom w:w="0" w:type="dxa"/>
-          </w:tblCellMar>
-        </w:tblPrEx>
         <w:tc>
           <w:tcPr>
             <w:tcW w:w="4198" w:type="dxa"/>
@@ -870,131 +815,740 @@
     </w:p>
     <w:p>
       <w:pPr>
+        <w:pStyle w:val="NoSpacing"/>
+        <w:numPr>
+          <w:ilvl w:val="0"/>
+          <w:numId w:val="12"/>
+        </w:numPr>
+      </w:pPr>
+      <w:r>
+        <w:t>Researched the benefits of using MySQL</w:t>
+      </w:r>
+    </w:p>
+    <w:p>
+      <w:pPr>
+        <w:pStyle w:val="NoSpacing"/>
+        <w:numPr>
+          <w:ilvl w:val="0"/>
+          <w:numId w:val="12"/>
+        </w:numPr>
+      </w:pPr>
+      <w:r>
+        <w:t>Designed new database layout</w:t>
+      </w:r>
+    </w:p>
+    <w:p>
+      <w:pPr>
+        <w:pStyle w:val="NoSpacing"/>
+        <w:numPr>
+          <w:ilvl w:val="0"/>
+          <w:numId w:val="12"/>
+        </w:numPr>
+      </w:pPr>
+      <w:r>
+        <w:t xml:space="preserve">Created database diagrams  </w:t>
+      </w:r>
+    </w:p>
+    <w:p>
+      <w:pPr>
+        <w:pStyle w:val="NoSpacing"/>
+        <w:numPr>
+          <w:ilvl w:val="0"/>
+          <w:numId w:val="12"/>
+        </w:numPr>
+      </w:pPr>
+      <w:r>
+        <w:t>Wrote SQL code for database</w:t>
+      </w:r>
+    </w:p>
+    <w:p>
+      <w:pPr>
+        <w:pStyle w:val="NoSpacing"/>
+        <w:numPr>
+          <w:ilvl w:val="0"/>
+          <w:numId w:val="12"/>
+        </w:numPr>
+      </w:pPr>
+      <w:r>
+        <w:t>Created the SQL statements and C++ code required for the program</w:t>
+      </w:r>
+    </w:p>
+    <w:p>
+      <w:pPr>
+        <w:pStyle w:val="NoSpacing"/>
+        <w:numPr>
+          <w:ilvl w:val="0"/>
+          <w:numId w:val="12"/>
+        </w:numPr>
+      </w:pPr>
+      <w:r>
+        <w:t>Created initial document in Google Docs for outlining responsibilities and requirements</w:t>
+      </w:r>
+    </w:p>
+    <w:p>
+      <w:pPr>
+        <w:pStyle w:val="NoSpacing"/>
+        <w:numPr>
+          <w:ilvl w:val="0"/>
+          <w:numId w:val="12"/>
+        </w:numPr>
+      </w:pPr>
+      <w:r>
+        <w:t xml:space="preserve">Defined layout of classes and member functions and their interaction (With Phil Edwards) </w:t>
+      </w:r>
+    </w:p>
+    <w:p>
+      <w:pPr>
+        <w:pStyle w:val="NoSpacing"/>
+        <w:numPr>
+          <w:ilvl w:val="0"/>
+          <w:numId w:val="12"/>
+        </w:numPr>
+      </w:pPr>
+      <w:r>
+        <w:t xml:space="preserve">Implemented </w:t>
+      </w:r>
+      <w:proofErr w:type="spellStart"/>
+      <w:r>
+        <w:t>VersionRecord</w:t>
+      </w:r>
+      <w:proofErr w:type="spellEnd"/>
+      <w:r>
+        <w:t xml:space="preserve"> member function code</w:t>
+      </w:r>
+    </w:p>
+    <w:p>
+      <w:pPr>
+        <w:pStyle w:val="NoSpacing"/>
+        <w:numPr>
+          <w:ilvl w:val="0"/>
+          <w:numId w:val="12"/>
+        </w:numPr>
+      </w:pPr>
+      <w:r>
+        <w:t>Moved documents from Google Docs to Git</w:t>
+      </w:r>
+    </w:p>
+    <w:p>
+      <w:pPr>
+        <w:pStyle w:val="NoSpacing"/>
+        <w:numPr>
+          <w:ilvl w:val="0"/>
+          <w:numId w:val="12"/>
+        </w:numPr>
+      </w:pPr>
+      <w:r>
+        <w:t>Wrote code to handle compression of files and implemented it in required functions</w:t>
+      </w:r>
+    </w:p>
+    <w:p>
+      <w:pPr>
         <w:pStyle w:val="Textbody"/>
-        <w:numPr>
-          <w:ilvl w:val="0"/>
-          <w:numId w:val="4"/>
-        </w:numPr>
-      </w:pPr>
-      <w:r>
-        <w:t>Researched the benefits of using MySQL</w:t>
+      </w:pPr>
+    </w:p>
+    <w:p>
+      <w:pPr>
+        <w:pStyle w:val="Heading3"/>
+      </w:pPr>
+      <w:r>
+        <w:lastRenderedPageBreak/>
+        <w:t>Phil Edwards</w:t>
+      </w:r>
+    </w:p>
+    <w:p>
+      <w:pPr>
+        <w:pStyle w:val="ListParagraph"/>
+        <w:numPr>
+          <w:ilvl w:val="0"/>
+          <w:numId w:val="6"/>
+        </w:numPr>
+      </w:pPr>
+      <w:r>
+        <w:t xml:space="preserve">Created </w:t>
+      </w:r>
+      <w:proofErr w:type="spellStart"/>
+      <w:r>
+        <w:t>GitHub</w:t>
+      </w:r>
+      <w:proofErr w:type="spellEnd"/>
+      <w:r>
+        <w:t xml:space="preserve"> suppository for project</w:t>
+      </w:r>
+    </w:p>
+    <w:p>
+      <w:pPr>
+        <w:pStyle w:val="ListParagraph"/>
+        <w:numPr>
+          <w:ilvl w:val="0"/>
+          <w:numId w:val="6"/>
+        </w:numPr>
+      </w:pPr>
+      <w:r>
+        <w:t>Created initial class files</w:t>
+      </w:r>
+    </w:p>
+    <w:p>
+      <w:pPr>
+        <w:pStyle w:val="ListParagraph"/>
+        <w:numPr>
+          <w:ilvl w:val="0"/>
+          <w:numId w:val="6"/>
+        </w:numPr>
+      </w:pPr>
+      <w:r>
+        <w:t xml:space="preserve">Created the </w:t>
+      </w:r>
+      <w:proofErr w:type="spellStart"/>
+      <w:r>
+        <w:t>Netbeans</w:t>
+      </w:r>
+      <w:proofErr w:type="spellEnd"/>
+      <w:r>
+        <w:t xml:space="preserve"> project</w:t>
+      </w:r>
+    </w:p>
+    <w:p>
+      <w:pPr>
+        <w:pStyle w:val="ListParagraph"/>
+        <w:numPr>
+          <w:ilvl w:val="0"/>
+          <w:numId w:val="6"/>
+        </w:numPr>
+      </w:pPr>
+      <w:r>
+        <w:t>Wrote coding standard document</w:t>
+      </w:r>
+    </w:p>
+    <w:p>
+      <w:pPr>
+        <w:pStyle w:val="ListParagraph"/>
+        <w:numPr>
+          <w:ilvl w:val="0"/>
+          <w:numId w:val="6"/>
+        </w:numPr>
+      </w:pPr>
+      <w:r>
+        <w:t xml:space="preserve">Fixed indentation issues across </w:t>
+      </w:r>
+      <w:proofErr w:type="spellStart"/>
+      <w:r>
+        <w:t>Netbeans</w:t>
+      </w:r>
+      <w:proofErr w:type="spellEnd"/>
+      <w:r>
+        <w:t xml:space="preserve"> project</w:t>
+      </w:r>
+    </w:p>
+    <w:p>
+      <w:pPr>
+        <w:pStyle w:val="ListParagraph"/>
+        <w:numPr>
+          <w:ilvl w:val="0"/>
+          <w:numId w:val="6"/>
+        </w:numPr>
+      </w:pPr>
+      <w:r>
+        <w:t>Moved database connection to a static function in a class</w:t>
+      </w:r>
+    </w:p>
+    <w:p>
+      <w:pPr>
+        <w:pStyle w:val="ListParagraph"/>
+        <w:numPr>
+          <w:ilvl w:val="0"/>
+          <w:numId w:val="6"/>
+        </w:numPr>
+      </w:pPr>
+      <w:r>
+        <w:t xml:space="preserve">Add dependency for MySQL to </w:t>
+      </w:r>
+      <w:proofErr w:type="spellStart"/>
+      <w:r>
+        <w:t>Netbeans</w:t>
+      </w:r>
+      <w:proofErr w:type="spellEnd"/>
+      <w:r>
+        <w:t xml:space="preserve"> project</w:t>
+      </w:r>
+    </w:p>
+    <w:p>
+      <w:pPr>
+        <w:pStyle w:val="ListParagraph"/>
+        <w:numPr>
+          <w:ilvl w:val="0"/>
+          <w:numId w:val="6"/>
+        </w:numPr>
+      </w:pPr>
+      <w:r>
+        <w:t>Fixed header guard bug</w:t>
+      </w:r>
+    </w:p>
+    <w:p>
+      <w:pPr>
+        <w:pStyle w:val="ListParagraph"/>
+        <w:numPr>
+          <w:ilvl w:val="0"/>
+          <w:numId w:val="6"/>
+        </w:numPr>
+      </w:pPr>
+      <w:r>
+        <w:t>Added murmur hash to implementation</w:t>
+      </w:r>
+    </w:p>
+    <w:p>
+      <w:pPr>
+        <w:pStyle w:val="ListParagraph"/>
+        <w:numPr>
+          <w:ilvl w:val="0"/>
+          <w:numId w:val="6"/>
+        </w:numPr>
+      </w:pPr>
+      <w:r>
+        <w:t xml:space="preserve">Implemented </w:t>
+      </w:r>
+      <w:proofErr w:type="spellStart"/>
+      <w:r>
+        <w:t>FileRecord</w:t>
+      </w:r>
+      <w:proofErr w:type="spellEnd"/>
+    </w:p>
+    <w:p>
+      <w:pPr>
+        <w:pStyle w:val="ListParagraph"/>
+        <w:numPr>
+          <w:ilvl w:val="0"/>
+          <w:numId w:val="6"/>
+        </w:numPr>
+      </w:pPr>
+      <w:r>
+        <w:t xml:space="preserve">Implemented </w:t>
+      </w:r>
+      <w:proofErr w:type="spellStart"/>
+      <w:r>
+        <w:t>FileArchiver</w:t>
+      </w:r>
+      <w:proofErr w:type="spellEnd"/>
+    </w:p>
+    <w:p>
+      <w:pPr>
+        <w:pStyle w:val="ListParagraph"/>
+        <w:numPr>
+          <w:ilvl w:val="0"/>
+          <w:numId w:val="6"/>
+        </w:numPr>
+      </w:pPr>
+      <w:r>
+        <w:t xml:space="preserve">Implemented </w:t>
+      </w:r>
+      <w:proofErr w:type="spellStart"/>
+      <w:r>
+        <w:t>RetrieveVersionRecord</w:t>
+      </w:r>
+      <w:proofErr w:type="spellEnd"/>
+      <w:r>
+        <w:t xml:space="preserve"> in </w:t>
+      </w:r>
+      <w:proofErr w:type="spellStart"/>
+      <w:r>
+        <w:t>VersionRecord</w:t>
+      </w:r>
+      <w:proofErr w:type="spellEnd"/>
+    </w:p>
+    <w:p>
+      <w:pPr>
+        <w:pStyle w:val="ListParagraph"/>
+        <w:numPr>
+          <w:ilvl w:val="0"/>
+          <w:numId w:val="6"/>
+        </w:numPr>
+      </w:pPr>
+      <w:r>
+        <w:t xml:space="preserve">Fixed Bugs </w:t>
+      </w:r>
+      <w:proofErr w:type="spellStart"/>
+      <w:r>
+        <w:t>VersionRecord</w:t>
+      </w:r>
+      <w:proofErr w:type="spellEnd"/>
+    </w:p>
+    <w:p>
+      <w:pPr>
+        <w:pStyle w:val="ListParagraph"/>
+        <w:numPr>
+          <w:ilvl w:val="0"/>
+          <w:numId w:val="6"/>
+        </w:numPr>
+      </w:pPr>
+      <w:r>
+        <w:t>Created Wiki for Git</w:t>
+      </w:r>
+    </w:p>
+    <w:p>
+      <w:pPr>
+        <w:pStyle w:val="ListParagraph"/>
+        <w:numPr>
+          <w:ilvl w:val="0"/>
+          <w:numId w:val="6"/>
+        </w:numPr>
+      </w:pPr>
+      <w:r>
+        <w:t>Created TODO document</w:t>
+      </w:r>
+    </w:p>
+    <w:p>
+      <w:pPr>
+        <w:pStyle w:val="ListParagraph"/>
+        <w:numPr>
+          <w:ilvl w:val="0"/>
+          <w:numId w:val="6"/>
+        </w:numPr>
+      </w:pPr>
+      <w:r>
+        <w:t>Wrote Git Primer for other members to refer to</w:t>
+      </w:r>
+    </w:p>
+    <w:p>
+      <w:pPr>
+        <w:pStyle w:val="ListParagraph"/>
+        <w:numPr>
+          <w:ilvl w:val="0"/>
+          <w:numId w:val="6"/>
+        </w:numPr>
+      </w:pPr>
+      <w:r>
+        <w:t>Defined layout of classes and member functions and their interactio</w:t>
+      </w:r>
+      <w:r>
+        <w:t>n (With Thomas Nixon</w:t>
+      </w:r>
+      <w:r>
+        <w:t>)</w:t>
+      </w:r>
+    </w:p>
+    <w:p>
+      <w:pPr>
+        <w:pStyle w:val="ListParagraph"/>
+        <w:numPr>
+          <w:ilvl w:val="0"/>
+          <w:numId w:val="6"/>
+        </w:numPr>
+      </w:pPr>
+      <w:r>
+        <w:t>Created a modified version of murmur hash function to read from file.</w:t>
+      </w:r>
+    </w:p>
+    <w:p>
+      <w:pPr>
+        <w:pStyle w:val="ListParagraph"/>
+        <w:numPr>
+          <w:ilvl w:val="0"/>
+          <w:numId w:val="6"/>
+        </w:numPr>
+      </w:pPr>
+      <w:r>
+        <w:t xml:space="preserve">Wrote test code for functions in </w:t>
+      </w:r>
+      <w:proofErr w:type="spellStart"/>
+      <w:r>
+        <w:t>FileArchiver</w:t>
+      </w:r>
+      <w:proofErr w:type="spellEnd"/>
+      <w:r>
+        <w:t xml:space="preserve"> &amp; </w:t>
+      </w:r>
+      <w:proofErr w:type="spellStart"/>
+      <w:r>
+        <w:t>FileRecord</w:t>
+      </w:r>
+      <w:proofErr w:type="spellEnd"/>
+    </w:p>
+    <w:p>
+      <w:pPr>
+        <w:pStyle w:val="ListParagraph"/>
+        <w:numPr>
+          <w:ilvl w:val="0"/>
+          <w:numId w:val="6"/>
+        </w:numPr>
+      </w:pPr>
+      <w:r>
+        <w:t>Added logging to program</w:t>
+      </w:r>
+    </w:p>
+    <w:p>
+      <w:pPr>
+        <w:pStyle w:val="ListParagraph"/>
+        <w:numPr>
+          <w:ilvl w:val="0"/>
+          <w:numId w:val="6"/>
+        </w:numPr>
+      </w:pPr>
+      <w:r>
+        <w:t>Made some modifications to database</w:t>
+      </w:r>
+    </w:p>
+    <w:p>
+      <w:pPr>
+        <w:pStyle w:val="ListParagraph"/>
+        <w:numPr>
+          <w:ilvl w:val="0"/>
+          <w:numId w:val="6"/>
+        </w:numPr>
+      </w:pPr>
+      <w:r>
+        <w:t>Created MySQL database server setup for other group members to use</w:t>
+      </w:r>
+    </w:p>
+    <w:p/>
+    <w:p>
+      <w:pPr>
+        <w:pStyle w:val="Heading3"/>
+      </w:pPr>
+      <w:r>
+        <w:t xml:space="preserve">Ivana </w:t>
+      </w:r>
+      <w:proofErr w:type="spellStart"/>
+      <w:r>
+        <w:t>Ozakovic</w:t>
+      </w:r>
+      <w:proofErr w:type="spellEnd"/>
+    </w:p>
+    <w:p>
+      <w:pPr>
+        <w:pStyle w:val="NoSpacing"/>
+        <w:numPr>
+          <w:ilvl w:val="0"/>
+          <w:numId w:val="11"/>
+        </w:numPr>
+      </w:pPr>
+      <w:r>
+        <w:t xml:space="preserve">Created GUI main window and dialogs in </w:t>
+      </w:r>
+      <w:proofErr w:type="spellStart"/>
+      <w:r>
+        <w:t>QtBuilder</w:t>
+      </w:r>
+      <w:proofErr w:type="spellEnd"/>
+      <w:r>
+        <w:t>.</w:t>
+      </w:r>
+    </w:p>
+    <w:p>
+      <w:pPr>
+        <w:pStyle w:val="NoSpacing"/>
+        <w:numPr>
+          <w:ilvl w:val="0"/>
+          <w:numId w:val="11"/>
+        </w:numPr>
+      </w:pPr>
+      <w:r>
+        <w:t>Created all the GUI functionality in collaboration with Josh.</w:t>
+      </w:r>
+    </w:p>
+    <w:p>
+      <w:pPr>
+        <w:pStyle w:val="NoSpacing"/>
+        <w:numPr>
+          <w:ilvl w:val="0"/>
+          <w:numId w:val="11"/>
+        </w:numPr>
+      </w:pPr>
+      <w:r>
+        <w:t>Took GUI screenshots for the report.</w:t>
+      </w:r>
+    </w:p>
+    <w:p>
+      <w:pPr>
+        <w:pStyle w:val="NoSpacing"/>
+        <w:numPr>
+          <w:ilvl w:val="0"/>
+          <w:numId w:val="11"/>
+        </w:numPr>
+      </w:pPr>
+      <w:r>
+        <w:t>Created Program Presentation section for the report.</w:t>
+      </w:r>
+    </w:p>
+    <w:p>
+      <w:pPr>
+        <w:pStyle w:val="NoSpacing"/>
+        <w:numPr>
+          <w:ilvl w:val="0"/>
+          <w:numId w:val="11"/>
+        </w:numPr>
+      </w:pPr>
+      <w:r>
+        <w:t>Created GUI Implementation and Planning section for the report.</w:t>
+      </w:r>
+    </w:p>
+    <w:p>
+      <w:pPr>
+        <w:pStyle w:val="NoSpacing"/>
+        <w:numPr>
+          <w:ilvl w:val="0"/>
+          <w:numId w:val="11"/>
+        </w:numPr>
+      </w:pPr>
+      <w:r>
+        <w:t xml:space="preserve">Declared data members and functions in the </w:t>
+      </w:r>
+      <w:proofErr w:type="spellStart"/>
+      <w:r>
+        <w:t>VersionRecord.h</w:t>
+      </w:r>
+      <w:proofErr w:type="spellEnd"/>
+      <w:r>
+        <w:t xml:space="preserve">. </w:t>
+      </w:r>
+    </w:p>
+    <w:p>
+      <w:pPr>
+        <w:pStyle w:val="NoSpacing"/>
+        <w:numPr>
+          <w:ilvl w:val="0"/>
+          <w:numId w:val="11"/>
+        </w:numPr>
+      </w:pPr>
+      <w:r>
+        <w:t>Created VersionRecord.cpp file and set up stubs for declared functions.</w:t>
       </w:r>
     </w:p>
     <w:p>
       <w:pPr>
         <w:pStyle w:val="Textbody"/>
-        <w:numPr>
-          <w:ilvl w:val="0"/>
-          <w:numId w:val="4"/>
-        </w:numPr>
-      </w:pPr>
-      <w:r>
-        <w:t>Designed new database layout</w:t>
+      </w:pPr>
+    </w:p>
+    <w:p>
+      <w:pPr>
+        <w:pStyle w:val="Heading3"/>
+      </w:pPr>
+      <w:r>
+        <w:t>Josh Coleman</w:t>
+      </w:r>
+    </w:p>
+    <w:p>
+      <w:pPr>
+        <w:pStyle w:val="NoSpacing"/>
+        <w:numPr>
+          <w:ilvl w:val="0"/>
+          <w:numId w:val="10"/>
+        </w:numPr>
+      </w:pPr>
+      <w:r>
+        <w:t xml:space="preserve">Created all functionality for </w:t>
+      </w:r>
+      <w:proofErr w:type="spellStart"/>
+      <w:r>
+        <w:t>FileLib</w:t>
+      </w:r>
+      <w:proofErr w:type="spellEnd"/>
+      <w:r>
+        <w:t>.</w:t>
+      </w:r>
+    </w:p>
+    <w:p>
+      <w:pPr>
+        <w:pStyle w:val="NoSpacing"/>
+        <w:numPr>
+          <w:ilvl w:val="0"/>
+          <w:numId w:val="10"/>
+        </w:numPr>
+      </w:pPr>
+      <w:r>
+        <w:t xml:space="preserve">Created all </w:t>
+      </w:r>
+      <w:proofErr w:type="spellStart"/>
+      <w:r>
+        <w:t>CppUnit</w:t>
+      </w:r>
+      <w:proofErr w:type="spellEnd"/>
+      <w:r>
+        <w:t xml:space="preserve"> tests for </w:t>
+      </w:r>
+      <w:proofErr w:type="spellStart"/>
+      <w:r>
+        <w:t>FileLib</w:t>
+      </w:r>
+      <w:proofErr w:type="spellEnd"/>
+      <w:r>
+        <w:t>.</w:t>
+      </w:r>
+    </w:p>
+    <w:p>
+      <w:pPr>
+        <w:pStyle w:val="NoSpacing"/>
+        <w:numPr>
+          <w:ilvl w:val="0"/>
+          <w:numId w:val="10"/>
+        </w:numPr>
+      </w:pPr>
+      <w:r>
+        <w:t xml:space="preserve">Took images of </w:t>
+      </w:r>
+      <w:proofErr w:type="spellStart"/>
+      <w:r>
+        <w:t>FileLib</w:t>
+      </w:r>
+      <w:proofErr w:type="spellEnd"/>
+      <w:r>
+        <w:t xml:space="preserve"> code (both header/stubs and source/definitions).</w:t>
+      </w:r>
+    </w:p>
+    <w:p>
+      <w:pPr>
+        <w:pStyle w:val="NoSpacing"/>
+        <w:numPr>
+          <w:ilvl w:val="0"/>
+          <w:numId w:val="10"/>
+        </w:numPr>
+      </w:pPr>
+      <w:r>
+        <w:t xml:space="preserve">Took images of </w:t>
+      </w:r>
+      <w:proofErr w:type="spellStart"/>
+      <w:r>
+        <w:t>FileLib</w:t>
+      </w:r>
+      <w:proofErr w:type="spellEnd"/>
+      <w:r>
+        <w:t xml:space="preserve"> </w:t>
+      </w:r>
+      <w:proofErr w:type="spellStart"/>
+      <w:r>
+        <w:t>CppUnit</w:t>
+      </w:r>
+      <w:proofErr w:type="spellEnd"/>
+      <w:r>
+        <w:t xml:space="preserve"> tests.</w:t>
+      </w:r>
+    </w:p>
+    <w:p>
+      <w:pPr>
+        <w:pStyle w:val="NoSpacing"/>
+        <w:numPr>
+          <w:ilvl w:val="0"/>
+          <w:numId w:val="10"/>
+        </w:numPr>
+      </w:pPr>
+      <w:r>
+        <w:t>Created the table model for the table view in the GUI.</w:t>
+      </w:r>
+    </w:p>
+    <w:p>
+      <w:pPr>
+        <w:pStyle w:val="NoSpacing"/>
+        <w:numPr>
+          <w:ilvl w:val="0"/>
+          <w:numId w:val="10"/>
+        </w:numPr>
+      </w:pPr>
+      <w:r>
+        <w:lastRenderedPageBreak/>
+        <w:t>Worked on all GUI table/button functionality (in collaboration with Ivana).</w:t>
       </w:r>
     </w:p>
     <w:p>
       <w:pPr>
         <w:pStyle w:val="Textbody"/>
-        <w:numPr>
-          <w:ilvl w:val="0"/>
-          <w:numId w:val="4"/>
-        </w:numPr>
-      </w:pPr>
-      <w:r>
-        <w:t xml:space="preserve">Created database diagrams  </w:t>
-      </w:r>
-    </w:p>
-    <w:p>
-      <w:pPr>
-        <w:pStyle w:val="Textbody"/>
-        <w:numPr>
-          <w:ilvl w:val="0"/>
-          <w:numId w:val="4"/>
-        </w:numPr>
-      </w:pPr>
-      <w:r>
-        <w:t>Wrote SQL code for database</w:t>
-      </w:r>
-    </w:p>
-    <w:p>
-      <w:pPr>
-        <w:pStyle w:val="Textbody"/>
-        <w:numPr>
-          <w:ilvl w:val="0"/>
-          <w:numId w:val="4"/>
-        </w:numPr>
-      </w:pPr>
-      <w:r>
-        <w:lastRenderedPageBreak/>
-        <w:t>Created the SQL statements and C++ code required for the program</w:t>
-      </w:r>
-    </w:p>
-    <w:p>
-      <w:pPr>
-        <w:pStyle w:val="Textbody"/>
-        <w:numPr>
-          <w:ilvl w:val="0"/>
-          <w:numId w:val="4"/>
-        </w:numPr>
-      </w:pPr>
-      <w:r>
-        <w:t>Created initial document in Google Docs for outlining responsibilities and requirements</w:t>
-      </w:r>
-    </w:p>
-    <w:p>
-      <w:pPr>
-        <w:pStyle w:val="Textbody"/>
-        <w:numPr>
-          <w:ilvl w:val="0"/>
-          <w:numId w:val="4"/>
-        </w:numPr>
-      </w:pPr>
-      <w:r>
-        <w:t xml:space="preserve">Defined layout of classes and member functions and their interaction (With Phil Edwards) </w:t>
-      </w:r>
-    </w:p>
-    <w:p>
-      <w:pPr>
-        <w:pStyle w:val="Textbody"/>
-        <w:numPr>
-          <w:ilvl w:val="0"/>
-          <w:numId w:val="4"/>
-        </w:numPr>
-      </w:pPr>
-      <w:r>
-        <w:t>Implemented V</w:t>
-      </w:r>
-      <w:r>
-        <w:t>ersionRecord member function code</w:t>
-      </w:r>
-    </w:p>
-    <w:p>
-      <w:pPr>
-        <w:pStyle w:val="Textbody"/>
-        <w:numPr>
-          <w:ilvl w:val="0"/>
-          <w:numId w:val="4"/>
-        </w:numPr>
-      </w:pPr>
-      <w:r>
-        <w:t>Moved documents from Google Docs to Git</w:t>
-      </w:r>
-    </w:p>
-    <w:p>
-      <w:pPr>
-        <w:pStyle w:val="Textbody"/>
-        <w:numPr>
-          <w:ilvl w:val="0"/>
-          <w:numId w:val="4"/>
-        </w:numPr>
-      </w:pPr>
-      <w:r>
-        <w:t>Wrote code to handle compression of files and implemented it in required functions</w:t>
-      </w:r>
-    </w:p>
-    <w:p>
-      <w:pPr>
-        <w:pStyle w:val="Textbody"/>
       </w:pPr>
     </w:p>
     <w:p>
@@ -1002,138 +1556,101 @@
         <w:pStyle w:val="Heading3"/>
       </w:pPr>
       <w:r>
-        <w:t>Phil Edwards</w:t>
-      </w:r>
-    </w:p>
-    <w:p>
-      <w:pPr>
-        <w:pStyle w:val="Textbody"/>
-      </w:pPr>
+        <w:t>Nic</w:t>
+      </w:r>
+      <w:r>
+        <w:t>h</w:t>
+      </w:r>
+      <w:r>
+        <w:t>olas Morgan</w:t>
+      </w:r>
+    </w:p>
+    <w:p>
+      <w:pPr>
+        <w:pStyle w:val="NoSpacing"/>
+        <w:numPr>
+          <w:ilvl w:val="0"/>
+          <w:numId w:val="13"/>
+        </w:numPr>
+      </w:pPr>
+      <w:r>
+        <w:t>Meeting Reports</w:t>
+      </w:r>
+    </w:p>
+    <w:p>
+      <w:pPr>
+        <w:pStyle w:val="NoSpacing"/>
+        <w:numPr>
+          <w:ilvl w:val="0"/>
+          <w:numId w:val="13"/>
+        </w:numPr>
+      </w:pPr>
+      <w:r>
+        <w:t>Documentation</w:t>
+      </w:r>
+    </w:p>
+    <w:p>
+      <w:pPr>
+        <w:pStyle w:val="NoSpacing"/>
+        <w:numPr>
+          <w:ilvl w:val="1"/>
+          <w:numId w:val="13"/>
+        </w:numPr>
+      </w:pPr>
+      <w:r>
+        <w:t>Elements and unit testing procedure</w:t>
+      </w:r>
+    </w:p>
+    <w:p>
+      <w:pPr>
+        <w:pStyle w:val="NoSpacing"/>
+        <w:numPr>
+          <w:ilvl w:val="1"/>
+          <w:numId w:val="13"/>
+        </w:numPr>
+      </w:pPr>
+      <w:r>
+        <w:t>Supporting code samples and listings</w:t>
+      </w:r>
+    </w:p>
+    <w:p>
+      <w:pPr>
+        <w:pStyle w:val="NoSpacing"/>
+        <w:numPr>
+          <w:ilvl w:val="1"/>
+          <w:numId w:val="13"/>
+        </w:numPr>
+      </w:pPr>
+      <w:r>
+        <w:t>Version Management – initial</w:t>
+      </w:r>
+    </w:p>
+    <w:p>
+      <w:pPr>
+        <w:pStyle w:val="NoSpacing"/>
+        <w:numPr>
+          <w:ilvl w:val="1"/>
+          <w:numId w:val="13"/>
+        </w:numPr>
+      </w:pPr>
+      <w:r>
+        <w:t>Detailed meeting report - revision</w:t>
+      </w:r>
     </w:p>
     <w:p>
       <w:pPr>
         <w:pStyle w:val="Heading3"/>
       </w:pPr>
-      <w:r>
-        <w:t>Ivana Ozakovic</w:t>
-      </w:r>
-    </w:p>
-    <w:p>
-      <w:pPr>
-        <w:pStyle w:val="Textbody"/>
-      </w:pPr>
     </w:p>
     <w:p>
       <w:pPr>
         <w:pStyle w:val="Heading3"/>
       </w:pPr>
       <w:r>
-        <w:t>Josh Coleman</w:t>
-      </w:r>
-    </w:p>
-    <w:p>
-      <w:pPr>
-        <w:pStyle w:val="Textbody"/>
-      </w:pPr>
-    </w:p>
-    <w:p>
-      <w:pPr>
-        <w:pStyle w:val="Heading3"/>
-      </w:pPr>
-      <w:r>
-        <w:t>Nic</w:t>
-      </w:r>
-      <w:r>
-        <w:t>h</w:t>
-      </w:r>
-      <w:r>
-        <w:t>olas Morgan</w:t>
-      </w:r>
-    </w:p>
-    <w:p>
-      <w:pPr>
-        <w:pStyle w:val="Textbody"/>
-        <w:numPr>
-          <w:ilvl w:val="0"/>
-          <w:numId w:val="5"/>
-        </w:numPr>
-      </w:pPr>
-      <w:r>
-        <w:t>Meeting Reports</w:t>
-      </w:r>
-    </w:p>
-    <w:p>
-      <w:pPr>
-        <w:pStyle w:val="Textbody"/>
-        <w:numPr>
-          <w:ilvl w:val="0"/>
-          <w:numId w:val="5"/>
-        </w:numPr>
-      </w:pPr>
-      <w:r>
-        <w:t>Documentation</w:t>
-      </w:r>
-    </w:p>
-    <w:p>
-      <w:pPr>
-        <w:pStyle w:val="Textbody"/>
-        <w:numPr>
-          <w:ilvl w:val="1"/>
-          <w:numId w:val="5"/>
-        </w:numPr>
-        <w:spacing w:after="0" w:line="240" w:lineRule="auto"/>
-      </w:pPr>
-      <w:r>
-        <w:t>Elements and unit testing procedure</w:t>
-      </w:r>
-    </w:p>
-    <w:p>
-      <w:pPr>
-        <w:pStyle w:val="Textbody"/>
-        <w:numPr>
-          <w:ilvl w:val="1"/>
-          <w:numId w:val="5"/>
-        </w:numPr>
-        <w:spacing w:after="0" w:line="240" w:lineRule="auto"/>
-      </w:pPr>
-      <w:r>
-        <w:t>Supporting code samples and listings</w:t>
-      </w:r>
-    </w:p>
-    <w:p>
-      <w:pPr>
-        <w:pStyle w:val="Textbody"/>
-        <w:numPr>
-          <w:ilvl w:val="1"/>
-          <w:numId w:val="5"/>
-        </w:numPr>
-        <w:spacing w:after="0" w:line="240" w:lineRule="auto"/>
-      </w:pPr>
-      <w:r>
-        <w:t>Version Management – initial</w:t>
-      </w:r>
-    </w:p>
-    <w:p>
-      <w:pPr>
-        <w:pStyle w:val="Textbody"/>
-        <w:numPr>
-          <w:ilvl w:val="1"/>
-          <w:numId w:val="5"/>
-        </w:numPr>
-        <w:spacing w:after="0" w:line="240" w:lineRule="auto"/>
-      </w:pPr>
-      <w:r>
-        <w:t>Detailed meeting report - revision</w:t>
-      </w:r>
-      <w:bookmarkStart w:id="0" w:name="_GoBack"/>
-      <w:bookmarkEnd w:id="0"/>
-    </w:p>
-    <w:p>
-      <w:pPr>
-        <w:pStyle w:val="Heading3"/>
-      </w:pPr>
-      <w:r>
-        <w:t>Other Phil</w:t>
+        <w:t>Phil</w:t>
+      </w:r>
+      <w:r>
+        <w:t xml:space="preserve"> M</w:t>
       </w:r>
     </w:p>
     <w:p/>
@@ -1153,21 +1670,23 @@
           <w:i/>
           <w:iCs/>
         </w:rPr>
-        <w:t>A</w:t>
-      </w:r>
+        <w:t xml:space="preserve">A summary of your group’s work on design and the implementation plan.  This should cover: any reworking of the proposed implementation classes and give details of decisions relating to data persistence and user interface issues.  UML </w:t>
+      </w:r>
+      <w:proofErr w:type="spellStart"/>
       <w:r>
         <w:rPr>
           <w:i/>
           <w:iCs/>
         </w:rPr>
-        <w:t xml:space="preserve"> summary of your group’s work on design and the implementation plan.  This should cover: any reworking of the proposed implementation classes and give details of decisions relating to data persistence and user interface issues.  UML modeling diagrams shoul</w:t>
-      </w:r>
+        <w:t>modeling</w:t>
+      </w:r>
+      <w:proofErr w:type="spellEnd"/>
       <w:r>
         <w:rPr>
           <w:i/>
           <w:iCs/>
         </w:rPr>
-        <w:t>d be used to illustrate</w:t>
+        <w:t xml:space="preserve"> diagrams should be used to illustrate</w:t>
       </w:r>
     </w:p>
     <w:p>
@@ -1191,36 +1710,22 @@
           <w:i/>
           <w:iCs/>
         </w:rPr>
-        <w:t>Details of the construction phase. This part of the report should clarify the work do</w:t>
-      </w:r>
+        <w:t>Details of the construction phase. This part of the report should clarify the work done in each iteration.</w:t>
+      </w:r>
+    </w:p>
+    <w:p>
+      <w:pPr>
+        <w:numPr>
+          <w:ilvl w:val="0"/>
+          <w:numId w:val="2"/>
+        </w:numPr>
+      </w:pPr>
       <w:r>
         <w:rPr>
           <w:i/>
           <w:iCs/>
         </w:rPr>
-        <w:t>ne in each iteration.</w:t>
-      </w:r>
-    </w:p>
-    <w:p>
-      <w:pPr>
-        <w:numPr>
-          <w:ilvl w:val="0"/>
-          <w:numId w:val="2"/>
-        </w:numPr>
-      </w:pPr>
-      <w:r>
-        <w:rPr>
-          <w:i/>
-          <w:iCs/>
-        </w:rPr>
-        <w:t>Summarize the new elements added and the extensions to existing implementation elements. Include brief details of unit testing procedures used to verify new elements prior to their commitment to the project (this does not mean list un</w:t>
-      </w:r>
-      <w:r>
-        <w:rPr>
-          <w:i/>
-          <w:iCs/>
-        </w:rPr>
-        <w:t>it test code and test outputs, simply identify the additional tests created by individual implementers).</w:t>
+        <w:t>Summarize the new elements added and the extensions to existing implementation elements. Include brief details of unit testing procedures used to verify new elements prior to their commitment to the project (this does not mean list unit test code and test outputs, simply identify the additional tests created by individual implementers).</w:t>
       </w:r>
     </w:p>
     <w:p>
@@ -1250,43 +1755,22 @@
           <w:i/>
           <w:iCs/>
         </w:rPr>
-        <w:t xml:space="preserve">Provide evidence for the appropriate use of version control </w:t>
-      </w:r>
+        <w:t>Provide evidence for the appropriate use of version control software; this would typically take the form of excerpts from subversion’s logs of commit operations.</w:t>
+      </w:r>
+    </w:p>
+    <w:p>
+      <w:pPr>
+        <w:numPr>
+          <w:ilvl w:val="0"/>
+          <w:numId w:val="2"/>
+        </w:numPr>
+      </w:pPr>
       <w:r>
         <w:rPr>
           <w:i/>
           <w:iCs/>
         </w:rPr>
-        <w:t>software; this would typically take the form of excerpts from subversion’s logs of commit operations.</w:t>
-      </w:r>
-    </w:p>
-    <w:p>
-      <w:pPr>
-        <w:numPr>
-          <w:ilvl w:val="0"/>
-          <w:numId w:val="2"/>
-        </w:numPr>
-      </w:pPr>
-      <w:r>
-        <w:rPr>
-          <w:i/>
-          <w:iCs/>
-        </w:rPr>
-        <w:t>Subversion statistical reports, showing overall contributions by different members, could be included in the report on the final iteration. N.B. some prac</w:t>
-      </w:r>
-      <w:r>
-        <w:rPr>
-          <w:i/>
-          <w:iCs/>
-        </w:rPr>
-        <w:t>tice use of the subversion code management system is a requirement of this exercise.  Of course it’s overkill here.  The intention is that you practice the use of such technology on something fairly trivial before you need to use it for real as in CSCI321.</w:t>
-      </w:r>
-      <w:r>
-        <w:rPr>
-          <w:i/>
-          <w:iCs/>
-        </w:rPr>
-        <w:t>The important thing is that you gain some practice in the use of a version management system.</w:t>
+        <w:t>Subversion statistical reports, showing overall contributions by different members, could be included in the report on the final iteration. N.B. some practice use of the subversion code management system is a requirement of this exercise.  Of course it’s overkill here.  The intention is that you practice the use of such technology on something fairly trivial before you need to use it for real as in CSCI321.The important thing is that you gain some practice in the use of a version management system.</w:t>
       </w:r>
     </w:p>
     <w:p/>
@@ -1295,7 +1779,6 @@
         <w:pStyle w:val="Heading2"/>
       </w:pPr>
       <w:r>
-        <w:lastRenderedPageBreak/>
         <w:t>Design Choices</w:t>
       </w:r>
     </w:p>
@@ -1320,7 +1803,10 @@
         <w:pStyle w:val="Textbody"/>
       </w:pPr>
       <w:r>
-        <w:t>Exaplanation of why we changed it</w:t>
+        <w:t>Explanation</w:t>
+      </w:r>
+      <w:r>
+        <w:t xml:space="preserve"> of why we changed it</w:t>
       </w:r>
     </w:p>
     <w:p/>
@@ -1329,16 +1815,21 @@
       <w:pPr>
         <w:pStyle w:val="Heading3"/>
       </w:pPr>
+      <w:proofErr w:type="spellStart"/>
       <w:r>
         <w:t>FileArchiver</w:t>
       </w:r>
+      <w:proofErr w:type="spellEnd"/>
     </w:p>
     <w:p>
       <w:pPr>
         <w:pStyle w:val="Textbody"/>
       </w:pPr>
       <w:r>
-        <w:t>Digrams go here</w:t>
+        <w:t>Diagrams</w:t>
+      </w:r>
+      <w:r>
+        <w:t xml:space="preserve"> go here</w:t>
       </w:r>
     </w:p>
     <w:p>
@@ -1348,10 +1839,11 @@
       <w:r>
         <w:rPr>
           <w:noProof/>
-          <w:lang w:eastAsia="ko-KR" w:bidi="ar-SA"/>
+          <w:lang w:val="en-US" w:eastAsia="en-US" w:bidi="ar-SA"/>
         </w:rPr>
+        <w:lastRenderedPageBreak/>
         <w:drawing>
-          <wp:anchor distT="0" distB="0" distL="0" distR="0" simplePos="0" relativeHeight="251658240" behindDoc="0" locked="0" layoutInCell="1" allowOverlap="1">
+          <wp:anchor distT="0" distB="0" distL="0" distR="0" simplePos="0" relativeHeight="251658240" behindDoc="0" locked="0" layoutInCell="1" allowOverlap="1" wp14:anchorId="390D9E1C" wp14:editId="5A777B9A">
             <wp:simplePos x="0" y="0"/>
             <wp:positionH relativeFrom="column">
               <wp:posOffset>0</wp:posOffset>
@@ -1410,7 +1902,12 @@
         <w:pStyle w:val="Textbody"/>
       </w:pPr>
       <w:r>
-        <w:t>Exaplanation of why we changed it</w:t>
+        <w:t>Explanation</w:t>
+      </w:r>
+      <w:bookmarkStart w:id="0" w:name="_GoBack"/>
+      <w:bookmarkEnd w:id="0"/>
+      <w:r>
+        <w:t xml:space="preserve"> of why we changed it</w:t>
       </w:r>
     </w:p>
     <w:p/>
@@ -1419,115 +1916,112 @@
         <w:pStyle w:val="Heading2"/>
       </w:pPr>
       <w:r>
+        <w:t>Implementations</w:t>
+      </w:r>
+    </w:p>
+    <w:p>
+      <w:pPr>
+        <w:pStyle w:val="Heading3"/>
+      </w:pPr>
+      <w:r>
+        <w:t>Iteration 1</w:t>
+      </w:r>
+    </w:p>
+    <w:p>
+      <w:pPr>
+        <w:pStyle w:val="Textbody"/>
+      </w:pPr>
+      <w:r>
+        <w:t>New elements added</w:t>
+      </w:r>
+    </w:p>
+    <w:p>
+      <w:pPr>
+        <w:pStyle w:val="Textbody"/>
+      </w:pPr>
+      <w:r>
+        <w:t>Tests used</w:t>
+      </w:r>
+    </w:p>
+    <w:p>
+      <w:pPr>
+        <w:pStyle w:val="Textbody"/>
+      </w:pPr>
+      <w:r>
+        <w:t>Functional Requirements met</w:t>
+      </w:r>
+    </w:p>
+    <w:p>
+      <w:pPr>
+        <w:pStyle w:val="Heading3"/>
+      </w:pPr>
+      <w:r>
+        <w:t>Iteration 2</w:t>
+      </w:r>
+    </w:p>
+    <w:p>
+      <w:pPr>
+        <w:pStyle w:val="Textbody"/>
+      </w:pPr>
+      <w:r>
+        <w:t>New elements added</w:t>
+      </w:r>
+    </w:p>
+    <w:p>
+      <w:pPr>
+        <w:pStyle w:val="Textbody"/>
+      </w:pPr>
+      <w:r>
+        <w:t>Tests used</w:t>
+      </w:r>
+    </w:p>
+    <w:p>
+      <w:pPr>
+        <w:pStyle w:val="Textbody"/>
+      </w:pPr>
+      <w:r>
+        <w:t>Functional Requirements met</w:t>
+      </w:r>
+    </w:p>
+    <w:p>
+      <w:pPr>
+        <w:pStyle w:val="Heading3"/>
+      </w:pPr>
+      <w:r>
+        <w:t>Iteration 3</w:t>
+      </w:r>
+    </w:p>
+    <w:p>
+      <w:pPr>
+        <w:pStyle w:val="Textbody"/>
+      </w:pPr>
+      <w:r>
+        <w:t>New elements added</w:t>
+      </w:r>
+    </w:p>
+    <w:p>
+      <w:pPr>
+        <w:pStyle w:val="Textbody"/>
+      </w:pPr>
+      <w:r>
+        <w:t>Tests used</w:t>
+      </w:r>
+    </w:p>
+    <w:p>
+      <w:pPr>
+        <w:pStyle w:val="Textbody"/>
+      </w:pPr>
+      <w:r>
+        <w:t>Functional Requirements met</w:t>
+      </w:r>
+    </w:p>
+    <w:p/>
+    <w:p>
+      <w:pPr>
+        <w:pStyle w:val="Heading2"/>
+      </w:pPr>
+      <w:r>
         <w:lastRenderedPageBreak/>
-        <w:t>Implementations</w:t>
-      </w:r>
-    </w:p>
-    <w:p>
-      <w:pPr>
-        <w:pStyle w:val="Heading3"/>
-      </w:pPr>
-      <w:r>
-        <w:t>It</w:t>
-      </w:r>
-      <w:r>
-        <w:t>eration 1</w:t>
-      </w:r>
-    </w:p>
-    <w:p>
-      <w:pPr>
-        <w:pStyle w:val="Textbody"/>
-      </w:pPr>
-      <w:r>
-        <w:t>New elements added</w:t>
-      </w:r>
-    </w:p>
-    <w:p>
-      <w:pPr>
-        <w:pStyle w:val="Textbody"/>
-      </w:pPr>
-      <w:r>
-        <w:t>Tests used</w:t>
-      </w:r>
-    </w:p>
-    <w:p>
-      <w:pPr>
-        <w:pStyle w:val="Textbody"/>
-      </w:pPr>
-      <w:r>
-        <w:t>Functional Requirements met</w:t>
-      </w:r>
-    </w:p>
-    <w:p>
-      <w:pPr>
-        <w:pStyle w:val="Heading3"/>
-      </w:pPr>
-      <w:r>
-        <w:t>Iteration 2</w:t>
-      </w:r>
-    </w:p>
-    <w:p>
-      <w:pPr>
-        <w:pStyle w:val="Textbody"/>
-      </w:pPr>
-      <w:r>
-        <w:t>New elements added</w:t>
-      </w:r>
-    </w:p>
-    <w:p>
-      <w:pPr>
-        <w:pStyle w:val="Textbody"/>
-      </w:pPr>
-      <w:r>
-        <w:t>Tests used</w:t>
-      </w:r>
-    </w:p>
-    <w:p>
-      <w:pPr>
-        <w:pStyle w:val="Textbody"/>
-      </w:pPr>
-      <w:r>
-        <w:t>Functional Requirements met</w:t>
-      </w:r>
-    </w:p>
-    <w:p>
-      <w:pPr>
-        <w:pStyle w:val="Heading3"/>
-      </w:pPr>
-      <w:r>
-        <w:t>Iteration 3</w:t>
-      </w:r>
-    </w:p>
-    <w:p>
-      <w:pPr>
-        <w:pStyle w:val="Textbody"/>
-      </w:pPr>
-      <w:r>
-        <w:t>New elements added</w:t>
-      </w:r>
-    </w:p>
-    <w:p>
-      <w:pPr>
-        <w:pStyle w:val="Textbody"/>
-      </w:pPr>
-      <w:r>
-        <w:t>Tests used</w:t>
-      </w:r>
-    </w:p>
-    <w:p>
-      <w:pPr>
-        <w:pStyle w:val="Textbody"/>
-      </w:pPr>
-      <w:r>
-        <w:t>Functional Requirements met</w:t>
-      </w:r>
-    </w:p>
-    <w:p/>
-    <w:p>
-      <w:pPr>
-        <w:pStyle w:val="Heading2"/>
-      </w:pPr>
-      <w:r>
         <w:t>Version Control</w:t>
       </w:r>
     </w:p>
@@ -1637,14 +2131,7 @@
           <w:i/>
           <w:iCs/>
         </w:rPr>
-        <w:t>There s</w:t>
-      </w:r>
-      <w:r>
-        <w:rPr>
-          <w:i/>
-          <w:iCs/>
-        </w:rPr>
-        <w:t>hould be samples taken from the work diaries of at least two members of the group.</w:t>
+        <w:t>There should be samples taken from the work diaries of at least two members of the group.</w:t>
       </w:r>
     </w:p>
     <w:p>
@@ -1716,14 +2203,7 @@
           <w:i/>
           <w:iCs/>
         </w:rPr>
-        <w:t>Code listings for all elements in the final pro</w:t>
-      </w:r>
-      <w:r>
-        <w:rPr>
-          <w:i/>
-          <w:iCs/>
-        </w:rPr>
-        <w:t>duct should be included in an appendix to the main report. Samples should be provided of support code such as the unit test classes created to verify particular application classes.</w:t>
+        <w:t>Code listings for all elements in the final product should be included in an appendix to the main report. Samples should be provided of support code such as the unit test classes created to verify particular application classes.</w:t>
       </w:r>
     </w:p>
     <w:sectPr>
@@ -1738,8 +2218,8 @@
 </file>
 
 <file path=word/numbering.xml><?xml version="1.0" encoding="utf-8"?>
-<w:numbering xmlns:wpc="http://schemas.microsoft.com/office/word/2010/wordprocessingCanvas" xmlns:mc="http://schemas.openxmlformats.org/markup-compatibility/2006" xmlns:o="urn:schemas-microsoft-com:office:office" xmlns:r="http://schemas.openxmlformats.org/officeDocument/2006/relationships" xmlns:m="http://schemas.openxmlformats.org/officeDocument/2006/math" xmlns:v="urn:schemas-microsoft-com:vml" xmlns:wp14="http://schemas.microsoft.com/office/word/2010/wordprocessingDrawing" xmlns:wp="http://schemas.openxmlformats.org/drawingml/2006/wordprocessingDrawing" xmlns:w10="urn:schemas-microsoft-com:office:word" xmlns:w="http://schemas.openxmlformats.org/wordprocessingml/2006/main" xmlns:w14="http://schemas.microsoft.com/office/word/2010/wordml" xmlns:w15="http://schemas.microsoft.com/office/word/2012/wordml" xmlns:wpg="http://schemas.microsoft.com/office/word/2010/wordprocessingGroup" xmlns:wpi="http://schemas.microsoft.com/office/word/2010/wordprocessingInk" xmlns:wne="http://schemas.microsoft.com/office/word/2006/wordml" xmlns:wps="http://schemas.microsoft.com/office/word/2010/wordprocessingShape" mc:Ignorable="w14 w15 wp14">
-  <w:abstractNum w:abstractNumId="0" w15:restartNumberingAfterBreak="0">
+<w:numbering xmlns:wpc="http://schemas.microsoft.com/office/word/2010/wordprocessingCanvas" xmlns:mo="http://schemas.microsoft.com/office/mac/office/2008/main" xmlns:mc="http://schemas.openxmlformats.org/markup-compatibility/2006" xmlns:mv="urn:schemas-microsoft-com:mac:vml" xmlns:o="urn:schemas-microsoft-com:office:office" xmlns:r="http://schemas.openxmlformats.org/officeDocument/2006/relationships" xmlns:m="http://schemas.openxmlformats.org/officeDocument/2006/math" xmlns:v="urn:schemas-microsoft-com:vml" xmlns:wp14="http://schemas.microsoft.com/office/word/2010/wordprocessingDrawing" xmlns:wp="http://schemas.openxmlformats.org/drawingml/2006/wordprocessingDrawing" xmlns:w10="urn:schemas-microsoft-com:office:word" xmlns:w="http://schemas.openxmlformats.org/wordprocessingml/2006/main" xmlns:w14="http://schemas.microsoft.com/office/word/2010/wordml" xmlns:w15="http://schemas.microsoft.com/office/word/2012/wordml" xmlns:wpg="http://schemas.microsoft.com/office/word/2010/wordprocessingGroup" xmlns:wpi="http://schemas.microsoft.com/office/word/2010/wordprocessingInk" xmlns:wne="http://schemas.microsoft.com/office/word/2006/wordml" xmlns:wps="http://schemas.microsoft.com/office/word/2010/wordprocessingShape" mc:Ignorable="w14 w15 wp14">
+  <w:abstractNum w:abstractNumId="0">
     <w:nsid w:val="0E6B4186"/>
     <w:multiLevelType w:val="hybridMultilevel"/>
     <w:tmpl w:val="003068B2"/>
@@ -1852,7 +2332,459 @@
       </w:rPr>
     </w:lvl>
   </w:abstractNum>
-  <w:abstractNum w:abstractNumId="1" w15:restartNumberingAfterBreak="0">
+  <w:abstractNum w:abstractNumId="1">
+    <w:nsid w:val="0EEB7E81"/>
+    <w:multiLevelType w:val="hybridMultilevel"/>
+    <w:tmpl w:val="CF9E5EBA"/>
+    <w:lvl w:ilvl="0" w:tplc="04090001">
+      <w:start w:val="1"/>
+      <w:numFmt w:val="bullet"/>
+      <w:lvlText w:val=""/>
+      <w:lvlJc w:val="left"/>
+      <w:pPr>
+        <w:ind w:left="360" w:hanging="360"/>
+      </w:pPr>
+      <w:rPr>
+        <w:rFonts w:ascii="Symbol" w:hAnsi="Symbol" w:hint="default"/>
+      </w:rPr>
+    </w:lvl>
+    <w:lvl w:ilvl="1" w:tplc="04090003" w:tentative="1">
+      <w:start w:val="1"/>
+      <w:numFmt w:val="bullet"/>
+      <w:lvlText w:val="o"/>
+      <w:lvlJc w:val="left"/>
+      <w:pPr>
+        <w:ind w:left="1080" w:hanging="360"/>
+      </w:pPr>
+      <w:rPr>
+        <w:rFonts w:ascii="Courier New" w:hAnsi="Courier New" w:cs="Courier New" w:hint="default"/>
+      </w:rPr>
+    </w:lvl>
+    <w:lvl w:ilvl="2" w:tplc="04090005" w:tentative="1">
+      <w:start w:val="1"/>
+      <w:numFmt w:val="bullet"/>
+      <w:lvlText w:val=""/>
+      <w:lvlJc w:val="left"/>
+      <w:pPr>
+        <w:ind w:left="1800" w:hanging="360"/>
+      </w:pPr>
+      <w:rPr>
+        <w:rFonts w:ascii="Wingdings" w:hAnsi="Wingdings" w:hint="default"/>
+      </w:rPr>
+    </w:lvl>
+    <w:lvl w:ilvl="3" w:tplc="04090001" w:tentative="1">
+      <w:start w:val="1"/>
+      <w:numFmt w:val="bullet"/>
+      <w:lvlText w:val=""/>
+      <w:lvlJc w:val="left"/>
+      <w:pPr>
+        <w:ind w:left="2520" w:hanging="360"/>
+      </w:pPr>
+      <w:rPr>
+        <w:rFonts w:ascii="Symbol" w:hAnsi="Symbol" w:hint="default"/>
+      </w:rPr>
+    </w:lvl>
+    <w:lvl w:ilvl="4" w:tplc="04090003" w:tentative="1">
+      <w:start w:val="1"/>
+      <w:numFmt w:val="bullet"/>
+      <w:lvlText w:val="o"/>
+      <w:lvlJc w:val="left"/>
+      <w:pPr>
+        <w:ind w:left="3240" w:hanging="360"/>
+      </w:pPr>
+      <w:rPr>
+        <w:rFonts w:ascii="Courier New" w:hAnsi="Courier New" w:cs="Courier New" w:hint="default"/>
+      </w:rPr>
+    </w:lvl>
+    <w:lvl w:ilvl="5" w:tplc="04090005" w:tentative="1">
+      <w:start w:val="1"/>
+      <w:numFmt w:val="bullet"/>
+      <w:lvlText w:val=""/>
+      <w:lvlJc w:val="left"/>
+      <w:pPr>
+        <w:ind w:left="3960" w:hanging="360"/>
+      </w:pPr>
+      <w:rPr>
+        <w:rFonts w:ascii="Wingdings" w:hAnsi="Wingdings" w:hint="default"/>
+      </w:rPr>
+    </w:lvl>
+    <w:lvl w:ilvl="6" w:tplc="04090001" w:tentative="1">
+      <w:start w:val="1"/>
+      <w:numFmt w:val="bullet"/>
+      <w:lvlText w:val=""/>
+      <w:lvlJc w:val="left"/>
+      <w:pPr>
+        <w:ind w:left="4680" w:hanging="360"/>
+      </w:pPr>
+      <w:rPr>
+        <w:rFonts w:ascii="Symbol" w:hAnsi="Symbol" w:hint="default"/>
+      </w:rPr>
+    </w:lvl>
+    <w:lvl w:ilvl="7" w:tplc="04090003" w:tentative="1">
+      <w:start w:val="1"/>
+      <w:numFmt w:val="bullet"/>
+      <w:lvlText w:val="o"/>
+      <w:lvlJc w:val="left"/>
+      <w:pPr>
+        <w:ind w:left="5400" w:hanging="360"/>
+      </w:pPr>
+      <w:rPr>
+        <w:rFonts w:ascii="Courier New" w:hAnsi="Courier New" w:cs="Courier New" w:hint="default"/>
+      </w:rPr>
+    </w:lvl>
+    <w:lvl w:ilvl="8" w:tplc="04090005" w:tentative="1">
+      <w:start w:val="1"/>
+      <w:numFmt w:val="bullet"/>
+      <w:lvlText w:val=""/>
+      <w:lvlJc w:val="left"/>
+      <w:pPr>
+        <w:ind w:left="6120" w:hanging="360"/>
+      </w:pPr>
+      <w:rPr>
+        <w:rFonts w:ascii="Wingdings" w:hAnsi="Wingdings" w:hint="default"/>
+      </w:rPr>
+    </w:lvl>
+  </w:abstractNum>
+  <w:abstractNum w:abstractNumId="2">
+    <w:nsid w:val="0EF637C4"/>
+    <w:multiLevelType w:val="hybridMultilevel"/>
+    <w:tmpl w:val="341209D4"/>
+    <w:lvl w:ilvl="0" w:tplc="04090001">
+      <w:start w:val="1"/>
+      <w:numFmt w:val="bullet"/>
+      <w:lvlText w:val=""/>
+      <w:lvlJc w:val="left"/>
+      <w:pPr>
+        <w:ind w:left="720" w:hanging="360"/>
+      </w:pPr>
+      <w:rPr>
+        <w:rFonts w:ascii="Symbol" w:hAnsi="Symbol" w:hint="default"/>
+      </w:rPr>
+    </w:lvl>
+    <w:lvl w:ilvl="1" w:tplc="04090003">
+      <w:start w:val="1"/>
+      <w:numFmt w:val="bullet"/>
+      <w:lvlText w:val="o"/>
+      <w:lvlJc w:val="left"/>
+      <w:pPr>
+        <w:ind w:left="1440" w:hanging="360"/>
+      </w:pPr>
+      <w:rPr>
+        <w:rFonts w:ascii="Courier New" w:hAnsi="Courier New" w:cs="Courier New" w:hint="default"/>
+      </w:rPr>
+    </w:lvl>
+    <w:lvl w:ilvl="2" w:tplc="04090005" w:tentative="1">
+      <w:start w:val="1"/>
+      <w:numFmt w:val="bullet"/>
+      <w:lvlText w:val=""/>
+      <w:lvlJc w:val="left"/>
+      <w:pPr>
+        <w:ind w:left="2160" w:hanging="360"/>
+      </w:pPr>
+      <w:rPr>
+        <w:rFonts w:ascii="Wingdings" w:hAnsi="Wingdings" w:hint="default"/>
+      </w:rPr>
+    </w:lvl>
+    <w:lvl w:ilvl="3" w:tplc="04090001" w:tentative="1">
+      <w:start w:val="1"/>
+      <w:numFmt w:val="bullet"/>
+      <w:lvlText w:val=""/>
+      <w:lvlJc w:val="left"/>
+      <w:pPr>
+        <w:ind w:left="2880" w:hanging="360"/>
+      </w:pPr>
+      <w:rPr>
+        <w:rFonts w:ascii="Symbol" w:hAnsi="Symbol" w:hint="default"/>
+      </w:rPr>
+    </w:lvl>
+    <w:lvl w:ilvl="4" w:tplc="04090003" w:tentative="1">
+      <w:start w:val="1"/>
+      <w:numFmt w:val="bullet"/>
+      <w:lvlText w:val="o"/>
+      <w:lvlJc w:val="left"/>
+      <w:pPr>
+        <w:ind w:left="3600" w:hanging="360"/>
+      </w:pPr>
+      <w:rPr>
+        <w:rFonts w:ascii="Courier New" w:hAnsi="Courier New" w:cs="Courier New" w:hint="default"/>
+      </w:rPr>
+    </w:lvl>
+    <w:lvl w:ilvl="5" w:tplc="04090005" w:tentative="1">
+      <w:start w:val="1"/>
+      <w:numFmt w:val="bullet"/>
+      <w:lvlText w:val=""/>
+      <w:lvlJc w:val="left"/>
+      <w:pPr>
+        <w:ind w:left="4320" w:hanging="360"/>
+      </w:pPr>
+      <w:rPr>
+        <w:rFonts w:ascii="Wingdings" w:hAnsi="Wingdings" w:hint="default"/>
+      </w:rPr>
+    </w:lvl>
+    <w:lvl w:ilvl="6" w:tplc="04090001" w:tentative="1">
+      <w:start w:val="1"/>
+      <w:numFmt w:val="bullet"/>
+      <w:lvlText w:val=""/>
+      <w:lvlJc w:val="left"/>
+      <w:pPr>
+        <w:ind w:left="5040" w:hanging="360"/>
+      </w:pPr>
+      <w:rPr>
+        <w:rFonts w:ascii="Symbol" w:hAnsi="Symbol" w:hint="default"/>
+      </w:rPr>
+    </w:lvl>
+    <w:lvl w:ilvl="7" w:tplc="04090003" w:tentative="1">
+      <w:start w:val="1"/>
+      <w:numFmt w:val="bullet"/>
+      <w:lvlText w:val="o"/>
+      <w:lvlJc w:val="left"/>
+      <w:pPr>
+        <w:ind w:left="5760" w:hanging="360"/>
+      </w:pPr>
+      <w:rPr>
+        <w:rFonts w:ascii="Courier New" w:hAnsi="Courier New" w:cs="Courier New" w:hint="default"/>
+      </w:rPr>
+    </w:lvl>
+    <w:lvl w:ilvl="8" w:tplc="04090005" w:tentative="1">
+      <w:start w:val="1"/>
+      <w:numFmt w:val="bullet"/>
+      <w:lvlText w:val=""/>
+      <w:lvlJc w:val="left"/>
+      <w:pPr>
+        <w:ind w:left="6480" w:hanging="360"/>
+      </w:pPr>
+      <w:rPr>
+        <w:rFonts w:ascii="Wingdings" w:hAnsi="Wingdings" w:hint="default"/>
+      </w:rPr>
+    </w:lvl>
+  </w:abstractNum>
+  <w:abstractNum w:abstractNumId="3">
+    <w:nsid w:val="133B6265"/>
+    <w:multiLevelType w:val="hybridMultilevel"/>
+    <w:tmpl w:val="05FE2E1E"/>
+    <w:lvl w:ilvl="0" w:tplc="04090001">
+      <w:start w:val="1"/>
+      <w:numFmt w:val="bullet"/>
+      <w:lvlText w:val=""/>
+      <w:lvlJc w:val="left"/>
+      <w:pPr>
+        <w:ind w:left="360" w:hanging="360"/>
+      </w:pPr>
+      <w:rPr>
+        <w:rFonts w:ascii="Symbol" w:hAnsi="Symbol" w:hint="default"/>
+      </w:rPr>
+    </w:lvl>
+    <w:lvl w:ilvl="1" w:tplc="04090003" w:tentative="1">
+      <w:start w:val="1"/>
+      <w:numFmt w:val="bullet"/>
+      <w:lvlText w:val="o"/>
+      <w:lvlJc w:val="left"/>
+      <w:pPr>
+        <w:ind w:left="1080" w:hanging="360"/>
+      </w:pPr>
+      <w:rPr>
+        <w:rFonts w:ascii="Courier New" w:hAnsi="Courier New" w:cs="Courier New" w:hint="default"/>
+      </w:rPr>
+    </w:lvl>
+    <w:lvl w:ilvl="2" w:tplc="04090005" w:tentative="1">
+      <w:start w:val="1"/>
+      <w:numFmt w:val="bullet"/>
+      <w:lvlText w:val=""/>
+      <w:lvlJc w:val="left"/>
+      <w:pPr>
+        <w:ind w:left="1800" w:hanging="360"/>
+      </w:pPr>
+      <w:rPr>
+        <w:rFonts w:ascii="Wingdings" w:hAnsi="Wingdings" w:hint="default"/>
+      </w:rPr>
+    </w:lvl>
+    <w:lvl w:ilvl="3" w:tplc="04090001" w:tentative="1">
+      <w:start w:val="1"/>
+      <w:numFmt w:val="bullet"/>
+      <w:lvlText w:val=""/>
+      <w:lvlJc w:val="left"/>
+      <w:pPr>
+        <w:ind w:left="2520" w:hanging="360"/>
+      </w:pPr>
+      <w:rPr>
+        <w:rFonts w:ascii="Symbol" w:hAnsi="Symbol" w:hint="default"/>
+      </w:rPr>
+    </w:lvl>
+    <w:lvl w:ilvl="4" w:tplc="04090003" w:tentative="1">
+      <w:start w:val="1"/>
+      <w:numFmt w:val="bullet"/>
+      <w:lvlText w:val="o"/>
+      <w:lvlJc w:val="left"/>
+      <w:pPr>
+        <w:ind w:left="3240" w:hanging="360"/>
+      </w:pPr>
+      <w:rPr>
+        <w:rFonts w:ascii="Courier New" w:hAnsi="Courier New" w:cs="Courier New" w:hint="default"/>
+      </w:rPr>
+    </w:lvl>
+    <w:lvl w:ilvl="5" w:tplc="04090005" w:tentative="1">
+      <w:start w:val="1"/>
+      <w:numFmt w:val="bullet"/>
+      <w:lvlText w:val=""/>
+      <w:lvlJc w:val="left"/>
+      <w:pPr>
+        <w:ind w:left="3960" w:hanging="360"/>
+      </w:pPr>
+      <w:rPr>
+        <w:rFonts w:ascii="Wingdings" w:hAnsi="Wingdings" w:hint="default"/>
+      </w:rPr>
+    </w:lvl>
+    <w:lvl w:ilvl="6" w:tplc="04090001" w:tentative="1">
+      <w:start w:val="1"/>
+      <w:numFmt w:val="bullet"/>
+      <w:lvlText w:val=""/>
+      <w:lvlJc w:val="left"/>
+      <w:pPr>
+        <w:ind w:left="4680" w:hanging="360"/>
+      </w:pPr>
+      <w:rPr>
+        <w:rFonts w:ascii="Symbol" w:hAnsi="Symbol" w:hint="default"/>
+      </w:rPr>
+    </w:lvl>
+    <w:lvl w:ilvl="7" w:tplc="04090003" w:tentative="1">
+      <w:start w:val="1"/>
+      <w:numFmt w:val="bullet"/>
+      <w:lvlText w:val="o"/>
+      <w:lvlJc w:val="left"/>
+      <w:pPr>
+        <w:ind w:left="5400" w:hanging="360"/>
+      </w:pPr>
+      <w:rPr>
+        <w:rFonts w:ascii="Courier New" w:hAnsi="Courier New" w:cs="Courier New" w:hint="default"/>
+      </w:rPr>
+    </w:lvl>
+    <w:lvl w:ilvl="8" w:tplc="04090005" w:tentative="1">
+      <w:start w:val="1"/>
+      <w:numFmt w:val="bullet"/>
+      <w:lvlText w:val=""/>
+      <w:lvlJc w:val="left"/>
+      <w:pPr>
+        <w:ind w:left="6120" w:hanging="360"/>
+      </w:pPr>
+      <w:rPr>
+        <w:rFonts w:ascii="Wingdings" w:hAnsi="Wingdings" w:hint="default"/>
+      </w:rPr>
+    </w:lvl>
+  </w:abstractNum>
+  <w:abstractNum w:abstractNumId="4">
+    <w:nsid w:val="141D4EA3"/>
+    <w:multiLevelType w:val="hybridMultilevel"/>
+    <w:tmpl w:val="328A336E"/>
+    <w:lvl w:ilvl="0" w:tplc="04090001">
+      <w:start w:val="1"/>
+      <w:numFmt w:val="bullet"/>
+      <w:lvlText w:val=""/>
+      <w:lvlJc w:val="left"/>
+      <w:pPr>
+        <w:ind w:left="360" w:hanging="360"/>
+      </w:pPr>
+      <w:rPr>
+        <w:rFonts w:ascii="Symbol" w:hAnsi="Symbol" w:hint="default"/>
+      </w:rPr>
+    </w:lvl>
+    <w:lvl w:ilvl="1" w:tplc="04090003" w:tentative="1">
+      <w:start w:val="1"/>
+      <w:numFmt w:val="bullet"/>
+      <w:lvlText w:val="o"/>
+      <w:lvlJc w:val="left"/>
+      <w:pPr>
+        <w:ind w:left="1080" w:hanging="360"/>
+      </w:pPr>
+      <w:rPr>
+        <w:rFonts w:ascii="Courier New" w:hAnsi="Courier New" w:cs="Courier New" w:hint="default"/>
+      </w:rPr>
+    </w:lvl>
+    <w:lvl w:ilvl="2" w:tplc="04090005" w:tentative="1">
+      <w:start w:val="1"/>
+      <w:numFmt w:val="bullet"/>
+      <w:lvlText w:val=""/>
+      <w:lvlJc w:val="left"/>
+      <w:pPr>
+        <w:ind w:left="1800" w:hanging="360"/>
+      </w:pPr>
+      <w:rPr>
+        <w:rFonts w:ascii="Wingdings" w:hAnsi="Wingdings" w:hint="default"/>
+      </w:rPr>
+    </w:lvl>
+    <w:lvl w:ilvl="3" w:tplc="04090001" w:tentative="1">
+      <w:start w:val="1"/>
+      <w:numFmt w:val="bullet"/>
+      <w:lvlText w:val=""/>
+      <w:lvlJc w:val="left"/>
+      <w:pPr>
+        <w:ind w:left="2520" w:hanging="360"/>
+      </w:pPr>
+      <w:rPr>
+        <w:rFonts w:ascii="Symbol" w:hAnsi="Symbol" w:hint="default"/>
+      </w:rPr>
+    </w:lvl>
+    <w:lvl w:ilvl="4" w:tplc="04090003" w:tentative="1">
+      <w:start w:val="1"/>
+      <w:numFmt w:val="bullet"/>
+      <w:lvlText w:val="o"/>
+      <w:lvlJc w:val="left"/>
+      <w:pPr>
+        <w:ind w:left="3240" w:hanging="360"/>
+      </w:pPr>
+      <w:rPr>
+        <w:rFonts w:ascii="Courier New" w:hAnsi="Courier New" w:cs="Courier New" w:hint="default"/>
+      </w:rPr>
+    </w:lvl>
+    <w:lvl w:ilvl="5" w:tplc="04090005" w:tentative="1">
+      <w:start w:val="1"/>
+      <w:numFmt w:val="bullet"/>
+      <w:lvlText w:val=""/>
+      <w:lvlJc w:val="left"/>
+      <w:pPr>
+        <w:ind w:left="3960" w:hanging="360"/>
+      </w:pPr>
+      <w:rPr>
+        <w:rFonts w:ascii="Wingdings" w:hAnsi="Wingdings" w:hint="default"/>
+      </w:rPr>
+    </w:lvl>
+    <w:lvl w:ilvl="6" w:tplc="04090001" w:tentative="1">
+      <w:start w:val="1"/>
+      <w:numFmt w:val="bullet"/>
+      <w:lvlText w:val=""/>
+      <w:lvlJc w:val="left"/>
+      <w:pPr>
+        <w:ind w:left="4680" w:hanging="360"/>
+      </w:pPr>
+      <w:rPr>
+        <w:rFonts w:ascii="Symbol" w:hAnsi="Symbol" w:hint="default"/>
+      </w:rPr>
+    </w:lvl>
+    <w:lvl w:ilvl="7" w:tplc="04090003" w:tentative="1">
+      <w:start w:val="1"/>
+      <w:numFmt w:val="bullet"/>
+      <w:lvlText w:val="o"/>
+      <w:lvlJc w:val="left"/>
+      <w:pPr>
+        <w:ind w:left="5400" w:hanging="360"/>
+      </w:pPr>
+      <w:rPr>
+        <w:rFonts w:ascii="Courier New" w:hAnsi="Courier New" w:cs="Courier New" w:hint="default"/>
+      </w:rPr>
+    </w:lvl>
+    <w:lvl w:ilvl="8" w:tplc="04090005" w:tentative="1">
+      <w:start w:val="1"/>
+      <w:numFmt w:val="bullet"/>
+      <w:lvlText w:val=""/>
+      <w:lvlJc w:val="left"/>
+      <w:pPr>
+        <w:ind w:left="6120" w:hanging="360"/>
+      </w:pPr>
+      <w:rPr>
+        <w:rFonts w:ascii="Wingdings" w:hAnsi="Wingdings" w:hint="default"/>
+      </w:rPr>
+    </w:lvl>
+  </w:abstractNum>
+  <w:abstractNum w:abstractNumId="5">
     <w:nsid w:val="156C7ACA"/>
     <w:multiLevelType w:val="multilevel"/>
     <w:tmpl w:val="D4B01678"/>
@@ -1863,18 +2795,33 @@
       <w:lvlJc w:val="left"/>
       <w:pPr>
         <w:tabs>
+          <w:tab w:val="num" w:pos="360"/>
+        </w:tabs>
+        <w:ind w:left="360" w:hanging="360"/>
+      </w:pPr>
+      <w:rPr>
+        <w:rFonts w:ascii="Symbol" w:hAnsi="Symbol" w:cs="Symbol" w:hint="default"/>
+      </w:rPr>
+    </w:lvl>
+    <w:lvl w:ilvl="1">
+      <w:start w:val="1"/>
+      <w:numFmt w:val="bullet"/>
+      <w:lvlText w:val="◦"/>
+      <w:lvlJc w:val="left"/>
+      <w:pPr>
+        <w:tabs>
           <w:tab w:val="num" w:pos="720"/>
         </w:tabs>
         <w:ind w:left="720" w:hanging="360"/>
       </w:pPr>
       <w:rPr>
-        <w:rFonts w:ascii="Symbol" w:hAnsi="Symbol" w:cs="Symbol" w:hint="default"/>
-      </w:rPr>
-    </w:lvl>
-    <w:lvl w:ilvl="1">
-      <w:start w:val="1"/>
-      <w:numFmt w:val="bullet"/>
-      <w:lvlText w:val="◦"/>
+        <w:rFonts w:ascii="OpenSymbol" w:hAnsi="OpenSymbol" w:cs="OpenSymbol" w:hint="default"/>
+      </w:rPr>
+    </w:lvl>
+    <w:lvl w:ilvl="2">
+      <w:start w:val="1"/>
+      <w:numFmt w:val="bullet"/>
+      <w:lvlText w:val="▪"/>
       <w:lvlJc w:val="left"/>
       <w:pPr>
         <w:tabs>
@@ -1886,10 +2833,10 @@
         <w:rFonts w:ascii="OpenSymbol" w:hAnsi="OpenSymbol" w:cs="OpenSymbol" w:hint="default"/>
       </w:rPr>
     </w:lvl>
-    <w:lvl w:ilvl="2">
-      <w:start w:val="1"/>
-      <w:numFmt w:val="bullet"/>
-      <w:lvlText w:val="▪"/>
+    <w:lvl w:ilvl="3">
+      <w:start w:val="1"/>
+      <w:numFmt w:val="bullet"/>
+      <w:lvlText w:val=""/>
       <w:lvlJc w:val="left"/>
       <w:pPr>
         <w:tabs>
@@ -1898,13 +2845,13 @@
         <w:ind w:left="1440" w:hanging="360"/>
       </w:pPr>
       <w:rPr>
-        <w:rFonts w:ascii="OpenSymbol" w:hAnsi="OpenSymbol" w:cs="OpenSymbol" w:hint="default"/>
-      </w:rPr>
-    </w:lvl>
-    <w:lvl w:ilvl="3">
-      <w:start w:val="1"/>
-      <w:numFmt w:val="bullet"/>
-      <w:lvlText w:val=""/>
+        <w:rFonts w:ascii="Symbol" w:hAnsi="Symbol" w:cs="Symbol" w:hint="default"/>
+      </w:rPr>
+    </w:lvl>
+    <w:lvl w:ilvl="4">
+      <w:start w:val="1"/>
+      <w:numFmt w:val="bullet"/>
+      <w:lvlText w:val="◦"/>
       <w:lvlJc w:val="left"/>
       <w:pPr>
         <w:tabs>
@@ -1913,13 +2860,13 @@
         <w:ind w:left="1800" w:hanging="360"/>
       </w:pPr>
       <w:rPr>
-        <w:rFonts w:ascii="Symbol" w:hAnsi="Symbol" w:cs="Symbol" w:hint="default"/>
-      </w:rPr>
-    </w:lvl>
-    <w:lvl w:ilvl="4">
-      <w:start w:val="1"/>
-      <w:numFmt w:val="bullet"/>
-      <w:lvlText w:val="◦"/>
+        <w:rFonts w:ascii="OpenSymbol" w:hAnsi="OpenSymbol" w:cs="OpenSymbol" w:hint="default"/>
+      </w:rPr>
+    </w:lvl>
+    <w:lvl w:ilvl="5">
+      <w:start w:val="1"/>
+      <w:numFmt w:val="bullet"/>
+      <w:lvlText w:val="▪"/>
       <w:lvlJc w:val="left"/>
       <w:pPr>
         <w:tabs>
@@ -1931,10 +2878,10 @@
         <w:rFonts w:ascii="OpenSymbol" w:hAnsi="OpenSymbol" w:cs="OpenSymbol" w:hint="default"/>
       </w:rPr>
     </w:lvl>
-    <w:lvl w:ilvl="5">
-      <w:start w:val="1"/>
-      <w:numFmt w:val="bullet"/>
-      <w:lvlText w:val="▪"/>
+    <w:lvl w:ilvl="6">
+      <w:start w:val="1"/>
+      <w:numFmt w:val="bullet"/>
+      <w:lvlText w:val=""/>
       <w:lvlJc w:val="left"/>
       <w:pPr>
         <w:tabs>
@@ -1943,13 +2890,13 @@
         <w:ind w:left="2520" w:hanging="360"/>
       </w:pPr>
       <w:rPr>
-        <w:rFonts w:ascii="OpenSymbol" w:hAnsi="OpenSymbol" w:cs="OpenSymbol" w:hint="default"/>
-      </w:rPr>
-    </w:lvl>
-    <w:lvl w:ilvl="6">
-      <w:start w:val="1"/>
-      <w:numFmt w:val="bullet"/>
-      <w:lvlText w:val=""/>
+        <w:rFonts w:ascii="Symbol" w:hAnsi="Symbol" w:cs="Symbol" w:hint="default"/>
+      </w:rPr>
+    </w:lvl>
+    <w:lvl w:ilvl="7">
+      <w:start w:val="1"/>
+      <w:numFmt w:val="bullet"/>
+      <w:lvlText w:val="◦"/>
       <w:lvlJc w:val="left"/>
       <w:pPr>
         <w:tabs>
@@ -1958,13 +2905,13 @@
         <w:ind w:left="2880" w:hanging="360"/>
       </w:pPr>
       <w:rPr>
-        <w:rFonts w:ascii="Symbol" w:hAnsi="Symbol" w:cs="Symbol" w:hint="default"/>
-      </w:rPr>
-    </w:lvl>
-    <w:lvl w:ilvl="7">
-      <w:start w:val="1"/>
-      <w:numFmt w:val="bullet"/>
-      <w:lvlText w:val="◦"/>
+        <w:rFonts w:ascii="OpenSymbol" w:hAnsi="OpenSymbol" w:cs="OpenSymbol" w:hint="default"/>
+      </w:rPr>
+    </w:lvl>
+    <w:lvl w:ilvl="8">
+      <w:start w:val="1"/>
+      <w:numFmt w:val="bullet"/>
+      <w:lvlText w:val="▪"/>
       <w:lvlJc w:val="left"/>
       <w:pPr>
         <w:tabs>
@@ -1976,6 +2923,131 @@
         <w:rFonts w:ascii="OpenSymbol" w:hAnsi="OpenSymbol" w:cs="OpenSymbol" w:hint="default"/>
       </w:rPr>
     </w:lvl>
+  </w:abstractNum>
+  <w:abstractNum w:abstractNumId="6">
+    <w:nsid w:val="28016D49"/>
+    <w:multiLevelType w:val="multilevel"/>
+    <w:tmpl w:val="B71E958E"/>
+    <w:lvl w:ilvl="0">
+      <w:start w:val="1"/>
+      <w:numFmt w:val="bullet"/>
+      <w:lvlText w:val=""/>
+      <w:lvlJc w:val="left"/>
+      <w:pPr>
+        <w:tabs>
+          <w:tab w:val="num" w:pos="720"/>
+        </w:tabs>
+        <w:ind w:left="720" w:hanging="360"/>
+      </w:pPr>
+      <w:rPr>
+        <w:rFonts w:ascii="Symbol" w:hAnsi="Symbol" w:cs="Symbol" w:hint="default"/>
+      </w:rPr>
+    </w:lvl>
+    <w:lvl w:ilvl="1">
+      <w:start w:val="1"/>
+      <w:numFmt w:val="bullet"/>
+      <w:lvlText w:val="◦"/>
+      <w:lvlJc w:val="left"/>
+      <w:pPr>
+        <w:tabs>
+          <w:tab w:val="num" w:pos="1080"/>
+        </w:tabs>
+        <w:ind w:left="1080" w:hanging="360"/>
+      </w:pPr>
+      <w:rPr>
+        <w:rFonts w:ascii="OpenSymbol" w:hAnsi="OpenSymbol" w:cs="OpenSymbol" w:hint="default"/>
+      </w:rPr>
+    </w:lvl>
+    <w:lvl w:ilvl="2">
+      <w:start w:val="1"/>
+      <w:numFmt w:val="bullet"/>
+      <w:lvlText w:val="▪"/>
+      <w:lvlJc w:val="left"/>
+      <w:pPr>
+        <w:tabs>
+          <w:tab w:val="num" w:pos="1440"/>
+        </w:tabs>
+        <w:ind w:left="1440" w:hanging="360"/>
+      </w:pPr>
+      <w:rPr>
+        <w:rFonts w:ascii="OpenSymbol" w:hAnsi="OpenSymbol" w:cs="OpenSymbol" w:hint="default"/>
+      </w:rPr>
+    </w:lvl>
+    <w:lvl w:ilvl="3">
+      <w:start w:val="1"/>
+      <w:numFmt w:val="bullet"/>
+      <w:lvlText w:val=""/>
+      <w:lvlJc w:val="left"/>
+      <w:pPr>
+        <w:tabs>
+          <w:tab w:val="num" w:pos="1800"/>
+        </w:tabs>
+        <w:ind w:left="1800" w:hanging="360"/>
+      </w:pPr>
+      <w:rPr>
+        <w:rFonts w:ascii="Symbol" w:hAnsi="Symbol" w:cs="Symbol" w:hint="default"/>
+      </w:rPr>
+    </w:lvl>
+    <w:lvl w:ilvl="4">
+      <w:start w:val="1"/>
+      <w:numFmt w:val="bullet"/>
+      <w:lvlText w:val="◦"/>
+      <w:lvlJc w:val="left"/>
+      <w:pPr>
+        <w:tabs>
+          <w:tab w:val="num" w:pos="2160"/>
+        </w:tabs>
+        <w:ind w:left="2160" w:hanging="360"/>
+      </w:pPr>
+      <w:rPr>
+        <w:rFonts w:ascii="OpenSymbol" w:hAnsi="OpenSymbol" w:cs="OpenSymbol" w:hint="default"/>
+      </w:rPr>
+    </w:lvl>
+    <w:lvl w:ilvl="5">
+      <w:start w:val="1"/>
+      <w:numFmt w:val="bullet"/>
+      <w:lvlText w:val="▪"/>
+      <w:lvlJc w:val="left"/>
+      <w:pPr>
+        <w:tabs>
+          <w:tab w:val="num" w:pos="2520"/>
+        </w:tabs>
+        <w:ind w:left="2520" w:hanging="360"/>
+      </w:pPr>
+      <w:rPr>
+        <w:rFonts w:ascii="OpenSymbol" w:hAnsi="OpenSymbol" w:cs="OpenSymbol" w:hint="default"/>
+      </w:rPr>
+    </w:lvl>
+    <w:lvl w:ilvl="6">
+      <w:start w:val="1"/>
+      <w:numFmt w:val="bullet"/>
+      <w:lvlText w:val=""/>
+      <w:lvlJc w:val="left"/>
+      <w:pPr>
+        <w:tabs>
+          <w:tab w:val="num" w:pos="2880"/>
+        </w:tabs>
+        <w:ind w:left="2880" w:hanging="360"/>
+      </w:pPr>
+      <w:rPr>
+        <w:rFonts w:ascii="Symbol" w:hAnsi="Symbol" w:cs="Symbol" w:hint="default"/>
+      </w:rPr>
+    </w:lvl>
+    <w:lvl w:ilvl="7">
+      <w:start w:val="1"/>
+      <w:numFmt w:val="bullet"/>
+      <w:lvlText w:val="◦"/>
+      <w:lvlJc w:val="left"/>
+      <w:pPr>
+        <w:tabs>
+          <w:tab w:val="num" w:pos="3240"/>
+        </w:tabs>
+        <w:ind w:left="3240" w:hanging="360"/>
+      </w:pPr>
+      <w:rPr>
+        <w:rFonts w:ascii="OpenSymbol" w:hAnsi="OpenSymbol" w:cs="OpenSymbol" w:hint="default"/>
+      </w:rPr>
+    </w:lvl>
     <w:lvl w:ilvl="8">
       <w:start w:val="1"/>
       <w:numFmt w:val="bullet"/>
@@ -1992,10 +3064,586 @@
       </w:rPr>
     </w:lvl>
   </w:abstractNum>
-  <w:abstractNum w:abstractNumId="2" w15:restartNumberingAfterBreak="0">
-    <w:nsid w:val="28016D49"/>
+  <w:abstractNum w:abstractNumId="7">
+    <w:nsid w:val="2A9A132D"/>
+    <w:multiLevelType w:val="hybridMultilevel"/>
+    <w:tmpl w:val="AA367710"/>
+    <w:lvl w:ilvl="0" w:tplc="04090001">
+      <w:start w:val="1"/>
+      <w:numFmt w:val="bullet"/>
+      <w:lvlText w:val=""/>
+      <w:lvlJc w:val="left"/>
+      <w:pPr>
+        <w:ind w:left="360" w:hanging="360"/>
+      </w:pPr>
+      <w:rPr>
+        <w:rFonts w:ascii="Symbol" w:hAnsi="Symbol" w:hint="default"/>
+      </w:rPr>
+    </w:lvl>
+    <w:lvl w:ilvl="1" w:tplc="04090003" w:tentative="1">
+      <w:start w:val="1"/>
+      <w:numFmt w:val="bullet"/>
+      <w:lvlText w:val="o"/>
+      <w:lvlJc w:val="left"/>
+      <w:pPr>
+        <w:ind w:left="1080" w:hanging="360"/>
+      </w:pPr>
+      <w:rPr>
+        <w:rFonts w:ascii="Courier New" w:hAnsi="Courier New" w:cs="Courier New" w:hint="default"/>
+      </w:rPr>
+    </w:lvl>
+    <w:lvl w:ilvl="2" w:tplc="04090005" w:tentative="1">
+      <w:start w:val="1"/>
+      <w:numFmt w:val="bullet"/>
+      <w:lvlText w:val=""/>
+      <w:lvlJc w:val="left"/>
+      <w:pPr>
+        <w:ind w:left="1800" w:hanging="360"/>
+      </w:pPr>
+      <w:rPr>
+        <w:rFonts w:ascii="Wingdings" w:hAnsi="Wingdings" w:hint="default"/>
+      </w:rPr>
+    </w:lvl>
+    <w:lvl w:ilvl="3" w:tplc="04090001" w:tentative="1">
+      <w:start w:val="1"/>
+      <w:numFmt w:val="bullet"/>
+      <w:lvlText w:val=""/>
+      <w:lvlJc w:val="left"/>
+      <w:pPr>
+        <w:ind w:left="2520" w:hanging="360"/>
+      </w:pPr>
+      <w:rPr>
+        <w:rFonts w:ascii="Symbol" w:hAnsi="Symbol" w:hint="default"/>
+      </w:rPr>
+    </w:lvl>
+    <w:lvl w:ilvl="4" w:tplc="04090003" w:tentative="1">
+      <w:start w:val="1"/>
+      <w:numFmt w:val="bullet"/>
+      <w:lvlText w:val="o"/>
+      <w:lvlJc w:val="left"/>
+      <w:pPr>
+        <w:ind w:left="3240" w:hanging="360"/>
+      </w:pPr>
+      <w:rPr>
+        <w:rFonts w:ascii="Courier New" w:hAnsi="Courier New" w:cs="Courier New" w:hint="default"/>
+      </w:rPr>
+    </w:lvl>
+    <w:lvl w:ilvl="5" w:tplc="04090005" w:tentative="1">
+      <w:start w:val="1"/>
+      <w:numFmt w:val="bullet"/>
+      <w:lvlText w:val=""/>
+      <w:lvlJc w:val="left"/>
+      <w:pPr>
+        <w:ind w:left="3960" w:hanging="360"/>
+      </w:pPr>
+      <w:rPr>
+        <w:rFonts w:ascii="Wingdings" w:hAnsi="Wingdings" w:hint="default"/>
+      </w:rPr>
+    </w:lvl>
+    <w:lvl w:ilvl="6" w:tplc="04090001" w:tentative="1">
+      <w:start w:val="1"/>
+      <w:numFmt w:val="bullet"/>
+      <w:lvlText w:val=""/>
+      <w:lvlJc w:val="left"/>
+      <w:pPr>
+        <w:ind w:left="4680" w:hanging="360"/>
+      </w:pPr>
+      <w:rPr>
+        <w:rFonts w:ascii="Symbol" w:hAnsi="Symbol" w:hint="default"/>
+      </w:rPr>
+    </w:lvl>
+    <w:lvl w:ilvl="7" w:tplc="04090003" w:tentative="1">
+      <w:start w:val="1"/>
+      <w:numFmt w:val="bullet"/>
+      <w:lvlText w:val="o"/>
+      <w:lvlJc w:val="left"/>
+      <w:pPr>
+        <w:ind w:left="5400" w:hanging="360"/>
+      </w:pPr>
+      <w:rPr>
+        <w:rFonts w:ascii="Courier New" w:hAnsi="Courier New" w:cs="Courier New" w:hint="default"/>
+      </w:rPr>
+    </w:lvl>
+    <w:lvl w:ilvl="8" w:tplc="04090005" w:tentative="1">
+      <w:start w:val="1"/>
+      <w:numFmt w:val="bullet"/>
+      <w:lvlText w:val=""/>
+      <w:lvlJc w:val="left"/>
+      <w:pPr>
+        <w:ind w:left="6120" w:hanging="360"/>
+      </w:pPr>
+      <w:rPr>
+        <w:rFonts w:ascii="Wingdings" w:hAnsi="Wingdings" w:hint="default"/>
+      </w:rPr>
+    </w:lvl>
+  </w:abstractNum>
+  <w:abstractNum w:abstractNumId="8">
+    <w:nsid w:val="34DB76FB"/>
+    <w:multiLevelType w:val="hybridMultilevel"/>
+    <w:tmpl w:val="9D52B89E"/>
+    <w:lvl w:ilvl="0" w:tplc="04090001">
+      <w:start w:val="1"/>
+      <w:numFmt w:val="bullet"/>
+      <w:lvlText w:val=""/>
+      <w:lvlJc w:val="left"/>
+      <w:pPr>
+        <w:ind w:left="360" w:hanging="360"/>
+      </w:pPr>
+      <w:rPr>
+        <w:rFonts w:ascii="Symbol" w:hAnsi="Symbol" w:hint="default"/>
+      </w:rPr>
+    </w:lvl>
+    <w:lvl w:ilvl="1" w:tplc="04090003" w:tentative="1">
+      <w:start w:val="1"/>
+      <w:numFmt w:val="bullet"/>
+      <w:lvlText w:val="o"/>
+      <w:lvlJc w:val="left"/>
+      <w:pPr>
+        <w:ind w:left="1080" w:hanging="360"/>
+      </w:pPr>
+      <w:rPr>
+        <w:rFonts w:ascii="Courier New" w:hAnsi="Courier New" w:cs="Courier New" w:hint="default"/>
+      </w:rPr>
+    </w:lvl>
+    <w:lvl w:ilvl="2" w:tplc="04090005" w:tentative="1">
+      <w:start w:val="1"/>
+      <w:numFmt w:val="bullet"/>
+      <w:lvlText w:val=""/>
+      <w:lvlJc w:val="left"/>
+      <w:pPr>
+        <w:ind w:left="1800" w:hanging="360"/>
+      </w:pPr>
+      <w:rPr>
+        <w:rFonts w:ascii="Wingdings" w:hAnsi="Wingdings" w:hint="default"/>
+      </w:rPr>
+    </w:lvl>
+    <w:lvl w:ilvl="3" w:tplc="04090001" w:tentative="1">
+      <w:start w:val="1"/>
+      <w:numFmt w:val="bullet"/>
+      <w:lvlText w:val=""/>
+      <w:lvlJc w:val="left"/>
+      <w:pPr>
+        <w:ind w:left="2520" w:hanging="360"/>
+      </w:pPr>
+      <w:rPr>
+        <w:rFonts w:ascii="Symbol" w:hAnsi="Symbol" w:hint="default"/>
+      </w:rPr>
+    </w:lvl>
+    <w:lvl w:ilvl="4" w:tplc="04090003" w:tentative="1">
+      <w:start w:val="1"/>
+      <w:numFmt w:val="bullet"/>
+      <w:lvlText w:val="o"/>
+      <w:lvlJc w:val="left"/>
+      <w:pPr>
+        <w:ind w:left="3240" w:hanging="360"/>
+      </w:pPr>
+      <w:rPr>
+        <w:rFonts w:ascii="Courier New" w:hAnsi="Courier New" w:cs="Courier New" w:hint="default"/>
+      </w:rPr>
+    </w:lvl>
+    <w:lvl w:ilvl="5" w:tplc="04090005" w:tentative="1">
+      <w:start w:val="1"/>
+      <w:numFmt w:val="bullet"/>
+      <w:lvlText w:val=""/>
+      <w:lvlJc w:val="left"/>
+      <w:pPr>
+        <w:ind w:left="3960" w:hanging="360"/>
+      </w:pPr>
+      <w:rPr>
+        <w:rFonts w:ascii="Wingdings" w:hAnsi="Wingdings" w:hint="default"/>
+      </w:rPr>
+    </w:lvl>
+    <w:lvl w:ilvl="6" w:tplc="04090001" w:tentative="1">
+      <w:start w:val="1"/>
+      <w:numFmt w:val="bullet"/>
+      <w:lvlText w:val=""/>
+      <w:lvlJc w:val="left"/>
+      <w:pPr>
+        <w:ind w:left="4680" w:hanging="360"/>
+      </w:pPr>
+      <w:rPr>
+        <w:rFonts w:ascii="Symbol" w:hAnsi="Symbol" w:hint="default"/>
+      </w:rPr>
+    </w:lvl>
+    <w:lvl w:ilvl="7" w:tplc="04090003" w:tentative="1">
+      <w:start w:val="1"/>
+      <w:numFmt w:val="bullet"/>
+      <w:lvlText w:val="o"/>
+      <w:lvlJc w:val="left"/>
+      <w:pPr>
+        <w:ind w:left="5400" w:hanging="360"/>
+      </w:pPr>
+      <w:rPr>
+        <w:rFonts w:ascii="Courier New" w:hAnsi="Courier New" w:cs="Courier New" w:hint="default"/>
+      </w:rPr>
+    </w:lvl>
+    <w:lvl w:ilvl="8" w:tplc="04090005" w:tentative="1">
+      <w:start w:val="1"/>
+      <w:numFmt w:val="bullet"/>
+      <w:lvlText w:val=""/>
+      <w:lvlJc w:val="left"/>
+      <w:pPr>
+        <w:ind w:left="6120" w:hanging="360"/>
+      </w:pPr>
+      <w:rPr>
+        <w:rFonts w:ascii="Wingdings" w:hAnsi="Wingdings" w:hint="default"/>
+      </w:rPr>
+    </w:lvl>
+  </w:abstractNum>
+  <w:abstractNum w:abstractNumId="9">
+    <w:nsid w:val="48F81DBC"/>
+    <w:multiLevelType w:val="hybridMultilevel"/>
+    <w:tmpl w:val="C1BE1FA4"/>
+    <w:lvl w:ilvl="0" w:tplc="04090001">
+      <w:start w:val="1"/>
+      <w:numFmt w:val="bullet"/>
+      <w:lvlText w:val=""/>
+      <w:lvlJc w:val="left"/>
+      <w:pPr>
+        <w:ind w:left="360" w:hanging="360"/>
+      </w:pPr>
+      <w:rPr>
+        <w:rFonts w:ascii="Symbol" w:hAnsi="Symbol" w:hint="default"/>
+      </w:rPr>
+    </w:lvl>
+    <w:lvl w:ilvl="1" w:tplc="04090003" w:tentative="1">
+      <w:start w:val="1"/>
+      <w:numFmt w:val="bullet"/>
+      <w:lvlText w:val="o"/>
+      <w:lvlJc w:val="left"/>
+      <w:pPr>
+        <w:ind w:left="1080" w:hanging="360"/>
+      </w:pPr>
+      <w:rPr>
+        <w:rFonts w:ascii="Courier New" w:hAnsi="Courier New" w:cs="Courier New" w:hint="default"/>
+      </w:rPr>
+    </w:lvl>
+    <w:lvl w:ilvl="2" w:tplc="04090005" w:tentative="1">
+      <w:start w:val="1"/>
+      <w:numFmt w:val="bullet"/>
+      <w:lvlText w:val=""/>
+      <w:lvlJc w:val="left"/>
+      <w:pPr>
+        <w:ind w:left="1800" w:hanging="360"/>
+      </w:pPr>
+      <w:rPr>
+        <w:rFonts w:ascii="Wingdings" w:hAnsi="Wingdings" w:hint="default"/>
+      </w:rPr>
+    </w:lvl>
+    <w:lvl w:ilvl="3" w:tplc="04090001" w:tentative="1">
+      <w:start w:val="1"/>
+      <w:numFmt w:val="bullet"/>
+      <w:lvlText w:val=""/>
+      <w:lvlJc w:val="left"/>
+      <w:pPr>
+        <w:ind w:left="2520" w:hanging="360"/>
+      </w:pPr>
+      <w:rPr>
+        <w:rFonts w:ascii="Symbol" w:hAnsi="Symbol" w:hint="default"/>
+      </w:rPr>
+    </w:lvl>
+    <w:lvl w:ilvl="4" w:tplc="04090003" w:tentative="1">
+      <w:start w:val="1"/>
+      <w:numFmt w:val="bullet"/>
+      <w:lvlText w:val="o"/>
+      <w:lvlJc w:val="left"/>
+      <w:pPr>
+        <w:ind w:left="3240" w:hanging="360"/>
+      </w:pPr>
+      <w:rPr>
+        <w:rFonts w:ascii="Courier New" w:hAnsi="Courier New" w:cs="Courier New" w:hint="default"/>
+      </w:rPr>
+    </w:lvl>
+    <w:lvl w:ilvl="5" w:tplc="04090005" w:tentative="1">
+      <w:start w:val="1"/>
+      <w:numFmt w:val="bullet"/>
+      <w:lvlText w:val=""/>
+      <w:lvlJc w:val="left"/>
+      <w:pPr>
+        <w:ind w:left="3960" w:hanging="360"/>
+      </w:pPr>
+      <w:rPr>
+        <w:rFonts w:ascii="Wingdings" w:hAnsi="Wingdings" w:hint="default"/>
+      </w:rPr>
+    </w:lvl>
+    <w:lvl w:ilvl="6" w:tplc="04090001" w:tentative="1">
+      <w:start w:val="1"/>
+      <w:numFmt w:val="bullet"/>
+      <w:lvlText w:val=""/>
+      <w:lvlJc w:val="left"/>
+      <w:pPr>
+        <w:ind w:left="4680" w:hanging="360"/>
+      </w:pPr>
+      <w:rPr>
+        <w:rFonts w:ascii="Symbol" w:hAnsi="Symbol" w:hint="default"/>
+      </w:rPr>
+    </w:lvl>
+    <w:lvl w:ilvl="7" w:tplc="04090003" w:tentative="1">
+      <w:start w:val="1"/>
+      <w:numFmt w:val="bullet"/>
+      <w:lvlText w:val="o"/>
+      <w:lvlJc w:val="left"/>
+      <w:pPr>
+        <w:ind w:left="5400" w:hanging="360"/>
+      </w:pPr>
+      <w:rPr>
+        <w:rFonts w:ascii="Courier New" w:hAnsi="Courier New" w:cs="Courier New" w:hint="default"/>
+      </w:rPr>
+    </w:lvl>
+    <w:lvl w:ilvl="8" w:tplc="04090005" w:tentative="1">
+      <w:start w:val="1"/>
+      <w:numFmt w:val="bullet"/>
+      <w:lvlText w:val=""/>
+      <w:lvlJc w:val="left"/>
+      <w:pPr>
+        <w:ind w:left="6120" w:hanging="360"/>
+      </w:pPr>
+      <w:rPr>
+        <w:rFonts w:ascii="Wingdings" w:hAnsi="Wingdings" w:hint="default"/>
+      </w:rPr>
+    </w:lvl>
+  </w:abstractNum>
+  <w:abstractNum w:abstractNumId="10">
+    <w:nsid w:val="4CAB0275"/>
     <w:multiLevelType w:val="multilevel"/>
-    <w:tmpl w:val="B71E958E"/>
+    <w:tmpl w:val="CE9276EA"/>
+    <w:lvl w:ilvl="0">
+      <w:start w:val="1"/>
+      <w:numFmt w:val="none"/>
+      <w:suff w:val="nothing"/>
+      <w:lvlText w:val=""/>
+      <w:lvlJc w:val="left"/>
+      <w:pPr>
+        <w:tabs>
+          <w:tab w:val="num" w:pos="432"/>
+        </w:tabs>
+        <w:ind w:left="432" w:hanging="432"/>
+      </w:pPr>
+    </w:lvl>
+    <w:lvl w:ilvl="1">
+      <w:start w:val="1"/>
+      <w:numFmt w:val="none"/>
+      <w:pStyle w:val="Heading2"/>
+      <w:suff w:val="nothing"/>
+      <w:lvlText w:val=""/>
+      <w:lvlJc w:val="left"/>
+      <w:pPr>
+        <w:tabs>
+          <w:tab w:val="num" w:pos="576"/>
+        </w:tabs>
+        <w:ind w:left="576" w:hanging="576"/>
+      </w:pPr>
+    </w:lvl>
+    <w:lvl w:ilvl="2">
+      <w:start w:val="1"/>
+      <w:numFmt w:val="none"/>
+      <w:pStyle w:val="Heading3"/>
+      <w:suff w:val="nothing"/>
+      <w:lvlText w:val=""/>
+      <w:lvlJc w:val="left"/>
+      <w:pPr>
+        <w:tabs>
+          <w:tab w:val="num" w:pos="720"/>
+        </w:tabs>
+        <w:ind w:left="720" w:hanging="720"/>
+      </w:pPr>
+    </w:lvl>
+    <w:lvl w:ilvl="3">
+      <w:start w:val="1"/>
+      <w:numFmt w:val="none"/>
+      <w:suff w:val="nothing"/>
+      <w:lvlText w:val=""/>
+      <w:lvlJc w:val="left"/>
+      <w:pPr>
+        <w:tabs>
+          <w:tab w:val="num" w:pos="864"/>
+        </w:tabs>
+        <w:ind w:left="864" w:hanging="864"/>
+      </w:pPr>
+    </w:lvl>
+    <w:lvl w:ilvl="4">
+      <w:start w:val="1"/>
+      <w:numFmt w:val="none"/>
+      <w:suff w:val="nothing"/>
+      <w:lvlText w:val=""/>
+      <w:lvlJc w:val="left"/>
+      <w:pPr>
+        <w:tabs>
+          <w:tab w:val="num" w:pos="1008"/>
+        </w:tabs>
+        <w:ind w:left="1008" w:hanging="1008"/>
+      </w:pPr>
+    </w:lvl>
+    <w:lvl w:ilvl="5">
+      <w:start w:val="1"/>
+      <w:numFmt w:val="none"/>
+      <w:suff w:val="nothing"/>
+      <w:lvlText w:val=""/>
+      <w:lvlJc w:val="left"/>
+      <w:pPr>
+        <w:tabs>
+          <w:tab w:val="num" w:pos="1152"/>
+        </w:tabs>
+        <w:ind w:left="1152" w:hanging="1152"/>
+      </w:pPr>
+    </w:lvl>
+    <w:lvl w:ilvl="6">
+      <w:start w:val="1"/>
+      <w:numFmt w:val="none"/>
+      <w:suff w:val="nothing"/>
+      <w:lvlText w:val=""/>
+      <w:lvlJc w:val="left"/>
+      <w:pPr>
+        <w:tabs>
+          <w:tab w:val="num" w:pos="1296"/>
+        </w:tabs>
+        <w:ind w:left="1296" w:hanging="1296"/>
+      </w:pPr>
+    </w:lvl>
+    <w:lvl w:ilvl="7">
+      <w:start w:val="1"/>
+      <w:numFmt w:val="none"/>
+      <w:suff w:val="nothing"/>
+      <w:lvlText w:val=""/>
+      <w:lvlJc w:val="left"/>
+      <w:pPr>
+        <w:tabs>
+          <w:tab w:val="num" w:pos="1440"/>
+        </w:tabs>
+        <w:ind w:left="1440" w:hanging="1440"/>
+      </w:pPr>
+    </w:lvl>
+    <w:lvl w:ilvl="8">
+      <w:start w:val="1"/>
+      <w:numFmt w:val="none"/>
+      <w:suff w:val="nothing"/>
+      <w:lvlText w:val=""/>
+      <w:lvlJc w:val="left"/>
+      <w:pPr>
+        <w:tabs>
+          <w:tab w:val="num" w:pos="1584"/>
+        </w:tabs>
+        <w:ind w:left="1584" w:hanging="1584"/>
+      </w:pPr>
+    </w:lvl>
+  </w:abstractNum>
+  <w:abstractNum w:abstractNumId="11">
+    <w:nsid w:val="79E34BE6"/>
+    <w:multiLevelType w:val="hybridMultilevel"/>
+    <w:tmpl w:val="F348A91C"/>
+    <w:lvl w:ilvl="0" w:tplc="04090001">
+      <w:start w:val="1"/>
+      <w:numFmt w:val="bullet"/>
+      <w:lvlText w:val=""/>
+      <w:lvlJc w:val="left"/>
+      <w:pPr>
+        <w:ind w:left="360" w:hanging="360"/>
+      </w:pPr>
+      <w:rPr>
+        <w:rFonts w:ascii="Symbol" w:hAnsi="Symbol" w:hint="default"/>
+      </w:rPr>
+    </w:lvl>
+    <w:lvl w:ilvl="1" w:tplc="04090003" w:tentative="1">
+      <w:start w:val="1"/>
+      <w:numFmt w:val="bullet"/>
+      <w:lvlText w:val="o"/>
+      <w:lvlJc w:val="left"/>
+      <w:pPr>
+        <w:ind w:left="1080" w:hanging="360"/>
+      </w:pPr>
+      <w:rPr>
+        <w:rFonts w:ascii="Courier New" w:hAnsi="Courier New" w:cs="Courier New" w:hint="default"/>
+      </w:rPr>
+    </w:lvl>
+    <w:lvl w:ilvl="2" w:tplc="04090005" w:tentative="1">
+      <w:start w:val="1"/>
+      <w:numFmt w:val="bullet"/>
+      <w:lvlText w:val=""/>
+      <w:lvlJc w:val="left"/>
+      <w:pPr>
+        <w:ind w:left="1800" w:hanging="360"/>
+      </w:pPr>
+      <w:rPr>
+        <w:rFonts w:ascii="Wingdings" w:hAnsi="Wingdings" w:hint="default"/>
+      </w:rPr>
+    </w:lvl>
+    <w:lvl w:ilvl="3" w:tplc="04090001" w:tentative="1">
+      <w:start w:val="1"/>
+      <w:numFmt w:val="bullet"/>
+      <w:lvlText w:val=""/>
+      <w:lvlJc w:val="left"/>
+      <w:pPr>
+        <w:ind w:left="2520" w:hanging="360"/>
+      </w:pPr>
+      <w:rPr>
+        <w:rFonts w:ascii="Symbol" w:hAnsi="Symbol" w:hint="default"/>
+      </w:rPr>
+    </w:lvl>
+    <w:lvl w:ilvl="4" w:tplc="04090003" w:tentative="1">
+      <w:start w:val="1"/>
+      <w:numFmt w:val="bullet"/>
+      <w:lvlText w:val="o"/>
+      <w:lvlJc w:val="left"/>
+      <w:pPr>
+        <w:ind w:left="3240" w:hanging="360"/>
+      </w:pPr>
+      <w:rPr>
+        <w:rFonts w:ascii="Courier New" w:hAnsi="Courier New" w:cs="Courier New" w:hint="default"/>
+      </w:rPr>
+    </w:lvl>
+    <w:lvl w:ilvl="5" w:tplc="04090005" w:tentative="1">
+      <w:start w:val="1"/>
+      <w:numFmt w:val="bullet"/>
+      <w:lvlText w:val=""/>
+      <w:lvlJc w:val="left"/>
+      <w:pPr>
+        <w:ind w:left="3960" w:hanging="360"/>
+      </w:pPr>
+      <w:rPr>
+        <w:rFonts w:ascii="Wingdings" w:hAnsi="Wingdings" w:hint="default"/>
+      </w:rPr>
+    </w:lvl>
+    <w:lvl w:ilvl="6" w:tplc="04090001" w:tentative="1">
+      <w:start w:val="1"/>
+      <w:numFmt w:val="bullet"/>
+      <w:lvlText w:val=""/>
+      <w:lvlJc w:val="left"/>
+      <w:pPr>
+        <w:ind w:left="4680" w:hanging="360"/>
+      </w:pPr>
+      <w:rPr>
+        <w:rFonts w:ascii="Symbol" w:hAnsi="Symbol" w:hint="default"/>
+      </w:rPr>
+    </w:lvl>
+    <w:lvl w:ilvl="7" w:tplc="04090003" w:tentative="1">
+      <w:start w:val="1"/>
+      <w:numFmt w:val="bullet"/>
+      <w:lvlText w:val="o"/>
+      <w:lvlJc w:val="left"/>
+      <w:pPr>
+        <w:ind w:left="5400" w:hanging="360"/>
+      </w:pPr>
+      <w:rPr>
+        <w:rFonts w:ascii="Courier New" w:hAnsi="Courier New" w:cs="Courier New" w:hint="default"/>
+      </w:rPr>
+    </w:lvl>
+    <w:lvl w:ilvl="8" w:tplc="04090005" w:tentative="1">
+      <w:start w:val="1"/>
+      <w:numFmt w:val="bullet"/>
+      <w:lvlText w:val=""/>
+      <w:lvlJc w:val="left"/>
+      <w:pPr>
+        <w:ind w:left="6120" w:hanging="360"/>
+      </w:pPr>
+      <w:rPr>
+        <w:rFonts w:ascii="Wingdings" w:hAnsi="Wingdings" w:hint="default"/>
+      </w:rPr>
+    </w:lvl>
+  </w:abstractNum>
+  <w:abstractNum w:abstractNumId="12">
+    <w:nsid w:val="7A3876A0"/>
+    <w:multiLevelType w:val="multilevel"/>
+    <w:tmpl w:val="5C5A5820"/>
     <w:lvl w:ilvl="0">
       <w:start w:val="1"/>
       <w:numFmt w:val="bullet"/>
@@ -2132,284 +3780,44 @@
       </w:rPr>
     </w:lvl>
   </w:abstractNum>
-  <w:abstractNum w:abstractNumId="3" w15:restartNumberingAfterBreak="0">
-    <w:nsid w:val="4CAB0275"/>
-    <w:multiLevelType w:val="multilevel"/>
-    <w:tmpl w:val="CE9276EA"/>
-    <w:lvl w:ilvl="0">
-      <w:start w:val="1"/>
-      <w:numFmt w:val="none"/>
-      <w:suff w:val="nothing"/>
-      <w:lvlText w:val=""/>
-      <w:lvlJc w:val="left"/>
-      <w:pPr>
-        <w:tabs>
-          <w:tab w:val="num" w:pos="432"/>
-        </w:tabs>
-        <w:ind w:left="432" w:hanging="432"/>
-      </w:pPr>
-    </w:lvl>
-    <w:lvl w:ilvl="1">
-      <w:start w:val="1"/>
-      <w:numFmt w:val="none"/>
-      <w:pStyle w:val="Heading2"/>
-      <w:suff w:val="nothing"/>
-      <w:lvlText w:val=""/>
-      <w:lvlJc w:val="left"/>
-      <w:pPr>
-        <w:tabs>
-          <w:tab w:val="num" w:pos="576"/>
-        </w:tabs>
-        <w:ind w:left="576" w:hanging="576"/>
-      </w:pPr>
-    </w:lvl>
-    <w:lvl w:ilvl="2">
-      <w:start w:val="1"/>
-      <w:numFmt w:val="none"/>
-      <w:pStyle w:val="Heading3"/>
-      <w:suff w:val="nothing"/>
-      <w:lvlText w:val=""/>
-      <w:lvlJc w:val="left"/>
-      <w:pPr>
-        <w:tabs>
-          <w:tab w:val="num" w:pos="720"/>
-        </w:tabs>
-        <w:ind w:left="720" w:hanging="720"/>
-      </w:pPr>
-    </w:lvl>
-    <w:lvl w:ilvl="3">
-      <w:start w:val="1"/>
-      <w:numFmt w:val="none"/>
-      <w:suff w:val="nothing"/>
-      <w:lvlText w:val=""/>
-      <w:lvlJc w:val="left"/>
-      <w:pPr>
-        <w:tabs>
-          <w:tab w:val="num" w:pos="864"/>
-        </w:tabs>
-        <w:ind w:left="864" w:hanging="864"/>
-      </w:pPr>
-    </w:lvl>
-    <w:lvl w:ilvl="4">
-      <w:start w:val="1"/>
-      <w:numFmt w:val="none"/>
-      <w:suff w:val="nothing"/>
-      <w:lvlText w:val=""/>
-      <w:lvlJc w:val="left"/>
-      <w:pPr>
-        <w:tabs>
-          <w:tab w:val="num" w:pos="1008"/>
-        </w:tabs>
-        <w:ind w:left="1008" w:hanging="1008"/>
-      </w:pPr>
-    </w:lvl>
-    <w:lvl w:ilvl="5">
-      <w:start w:val="1"/>
-      <w:numFmt w:val="none"/>
-      <w:suff w:val="nothing"/>
-      <w:lvlText w:val=""/>
-      <w:lvlJc w:val="left"/>
-      <w:pPr>
-        <w:tabs>
-          <w:tab w:val="num" w:pos="1152"/>
-        </w:tabs>
-        <w:ind w:left="1152" w:hanging="1152"/>
-      </w:pPr>
-    </w:lvl>
-    <w:lvl w:ilvl="6">
-      <w:start w:val="1"/>
-      <w:numFmt w:val="none"/>
-      <w:suff w:val="nothing"/>
-      <w:lvlText w:val=""/>
-      <w:lvlJc w:val="left"/>
-      <w:pPr>
-        <w:tabs>
-          <w:tab w:val="num" w:pos="1296"/>
-        </w:tabs>
-        <w:ind w:left="1296" w:hanging="1296"/>
-      </w:pPr>
-    </w:lvl>
-    <w:lvl w:ilvl="7">
-      <w:start w:val="1"/>
-      <w:numFmt w:val="none"/>
-      <w:suff w:val="nothing"/>
-      <w:lvlText w:val=""/>
-      <w:lvlJc w:val="left"/>
-      <w:pPr>
-        <w:tabs>
-          <w:tab w:val="num" w:pos="1440"/>
-        </w:tabs>
-        <w:ind w:left="1440" w:hanging="1440"/>
-      </w:pPr>
-    </w:lvl>
-    <w:lvl w:ilvl="8">
-      <w:start w:val="1"/>
-      <w:numFmt w:val="none"/>
-      <w:suff w:val="nothing"/>
-      <w:lvlText w:val=""/>
-      <w:lvlJc w:val="left"/>
-      <w:pPr>
-        <w:tabs>
-          <w:tab w:val="num" w:pos="1584"/>
-        </w:tabs>
-        <w:ind w:left="1584" w:hanging="1584"/>
-      </w:pPr>
-    </w:lvl>
-  </w:abstractNum>
-  <w:abstractNum w:abstractNumId="4" w15:restartNumberingAfterBreak="0">
-    <w:nsid w:val="7A3876A0"/>
-    <w:multiLevelType w:val="multilevel"/>
-    <w:tmpl w:val="5C5A5820"/>
-    <w:lvl w:ilvl="0">
-      <w:start w:val="1"/>
-      <w:numFmt w:val="bullet"/>
-      <w:lvlText w:val=""/>
-      <w:lvlJc w:val="left"/>
-      <w:pPr>
-        <w:tabs>
-          <w:tab w:val="num" w:pos="720"/>
-        </w:tabs>
-        <w:ind w:left="720" w:hanging="360"/>
-      </w:pPr>
-      <w:rPr>
-        <w:rFonts w:ascii="Symbol" w:hAnsi="Symbol" w:cs="Symbol" w:hint="default"/>
-      </w:rPr>
-    </w:lvl>
-    <w:lvl w:ilvl="1">
-      <w:start w:val="1"/>
-      <w:numFmt w:val="bullet"/>
-      <w:lvlText w:val="◦"/>
-      <w:lvlJc w:val="left"/>
-      <w:pPr>
-        <w:tabs>
-          <w:tab w:val="num" w:pos="1080"/>
-        </w:tabs>
-        <w:ind w:left="1080" w:hanging="360"/>
-      </w:pPr>
-      <w:rPr>
-        <w:rFonts w:ascii="OpenSymbol" w:hAnsi="OpenSymbol" w:cs="OpenSymbol" w:hint="default"/>
-      </w:rPr>
-    </w:lvl>
-    <w:lvl w:ilvl="2">
-      <w:start w:val="1"/>
-      <w:numFmt w:val="bullet"/>
-      <w:lvlText w:val="▪"/>
-      <w:lvlJc w:val="left"/>
-      <w:pPr>
-        <w:tabs>
-          <w:tab w:val="num" w:pos="1440"/>
-        </w:tabs>
-        <w:ind w:left="1440" w:hanging="360"/>
-      </w:pPr>
-      <w:rPr>
-        <w:rFonts w:ascii="OpenSymbol" w:hAnsi="OpenSymbol" w:cs="OpenSymbol" w:hint="default"/>
-      </w:rPr>
-    </w:lvl>
-    <w:lvl w:ilvl="3">
-      <w:start w:val="1"/>
-      <w:numFmt w:val="bullet"/>
-      <w:lvlText w:val=""/>
-      <w:lvlJc w:val="left"/>
-      <w:pPr>
-        <w:tabs>
-          <w:tab w:val="num" w:pos="1800"/>
-        </w:tabs>
-        <w:ind w:left="1800" w:hanging="360"/>
-      </w:pPr>
-      <w:rPr>
-        <w:rFonts w:ascii="Symbol" w:hAnsi="Symbol" w:cs="Symbol" w:hint="default"/>
-      </w:rPr>
-    </w:lvl>
-    <w:lvl w:ilvl="4">
-      <w:start w:val="1"/>
-      <w:numFmt w:val="bullet"/>
-      <w:lvlText w:val="◦"/>
-      <w:lvlJc w:val="left"/>
-      <w:pPr>
-        <w:tabs>
-          <w:tab w:val="num" w:pos="2160"/>
-        </w:tabs>
-        <w:ind w:left="2160" w:hanging="360"/>
-      </w:pPr>
-      <w:rPr>
-        <w:rFonts w:ascii="OpenSymbol" w:hAnsi="OpenSymbol" w:cs="OpenSymbol" w:hint="default"/>
-      </w:rPr>
-    </w:lvl>
-    <w:lvl w:ilvl="5">
-      <w:start w:val="1"/>
-      <w:numFmt w:val="bullet"/>
-      <w:lvlText w:val="▪"/>
-      <w:lvlJc w:val="left"/>
-      <w:pPr>
-        <w:tabs>
-          <w:tab w:val="num" w:pos="2520"/>
-        </w:tabs>
-        <w:ind w:left="2520" w:hanging="360"/>
-      </w:pPr>
-      <w:rPr>
-        <w:rFonts w:ascii="OpenSymbol" w:hAnsi="OpenSymbol" w:cs="OpenSymbol" w:hint="default"/>
-      </w:rPr>
-    </w:lvl>
-    <w:lvl w:ilvl="6">
-      <w:start w:val="1"/>
-      <w:numFmt w:val="bullet"/>
-      <w:lvlText w:val=""/>
-      <w:lvlJc w:val="left"/>
-      <w:pPr>
-        <w:tabs>
-          <w:tab w:val="num" w:pos="2880"/>
-        </w:tabs>
-        <w:ind w:left="2880" w:hanging="360"/>
-      </w:pPr>
-      <w:rPr>
-        <w:rFonts w:ascii="Symbol" w:hAnsi="Symbol" w:cs="Symbol" w:hint="default"/>
-      </w:rPr>
-    </w:lvl>
-    <w:lvl w:ilvl="7">
-      <w:start w:val="1"/>
-      <w:numFmt w:val="bullet"/>
-      <w:lvlText w:val="◦"/>
-      <w:lvlJc w:val="left"/>
-      <w:pPr>
-        <w:tabs>
-          <w:tab w:val="num" w:pos="3240"/>
-        </w:tabs>
-        <w:ind w:left="3240" w:hanging="360"/>
-      </w:pPr>
-      <w:rPr>
-        <w:rFonts w:ascii="OpenSymbol" w:hAnsi="OpenSymbol" w:cs="OpenSymbol" w:hint="default"/>
-      </w:rPr>
-    </w:lvl>
-    <w:lvl w:ilvl="8">
-      <w:start w:val="1"/>
-      <w:numFmt w:val="bullet"/>
-      <w:lvlText w:val="▪"/>
-      <w:lvlJc w:val="left"/>
-      <w:pPr>
-        <w:tabs>
-          <w:tab w:val="num" w:pos="3600"/>
-        </w:tabs>
-        <w:ind w:left="3600" w:hanging="360"/>
-      </w:pPr>
-      <w:rPr>
-        <w:rFonts w:ascii="OpenSymbol" w:hAnsi="OpenSymbol" w:cs="OpenSymbol" w:hint="default"/>
-      </w:rPr>
-    </w:lvl>
-  </w:abstractNum>
   <w:num w:numId="1">
-    <w:abstractNumId w:val="3"/>
+    <w:abstractNumId w:val="10"/>
   </w:num>
   <w:num w:numId="2">
-    <w:abstractNumId w:val="2"/>
+    <w:abstractNumId w:val="6"/>
   </w:num>
   <w:num w:numId="3">
-    <w:abstractNumId w:val="4"/>
+    <w:abstractNumId w:val="12"/>
   </w:num>
   <w:num w:numId="4">
-    <w:abstractNumId w:val="1"/>
+    <w:abstractNumId w:val="5"/>
   </w:num>
   <w:num w:numId="5">
     <w:abstractNumId w:val="0"/>
+  </w:num>
+  <w:num w:numId="6">
+    <w:abstractNumId w:val="1"/>
+  </w:num>
+  <w:num w:numId="7">
+    <w:abstractNumId w:val="8"/>
+  </w:num>
+  <w:num w:numId="8">
+    <w:abstractNumId w:val="9"/>
+  </w:num>
+  <w:num w:numId="9">
+    <w:abstractNumId w:val="11"/>
+  </w:num>
+  <w:num w:numId="10">
+    <w:abstractNumId w:val="4"/>
+  </w:num>
+  <w:num w:numId="11">
+    <w:abstractNumId w:val="7"/>
+  </w:num>
+  <w:num w:numId="12">
+    <w:abstractNumId w:val="3"/>
+  </w:num>
+  <w:num w:numId="13">
+    <w:abstractNumId w:val="2"/>
   </w:num>
 </w:numbering>
 </file>
@@ -2431,7 +3839,7 @@
       </w:pPr>
     </w:pPrDefault>
   </w:docDefaults>
-  <w:latentStyles w:defLockedState="0" w:defUIPriority="99" w:defSemiHidden="0" w:defUnhideWhenUsed="0" w:defQFormat="0" w:count="371">
+  <w:latentStyles w:defLockedState="0" w:defUIPriority="99" w:defSemiHidden="0" w:defUnhideWhenUsed="0" w:defQFormat="0" w:count="380">
     <w:lsdException w:name="Normal" w:uiPriority="0" w:qFormat="1"/>
     <w:lsdException w:name="heading 1" w:uiPriority="9" w:qFormat="1"/>
     <w:lsdException w:name="heading 2" w:semiHidden="1" w:uiPriority="9" w:unhideWhenUsed="1" w:qFormat="1"/>
@@ -2863,6 +4271,9 @@
         <w:ilvl w:val="2"/>
         <w:numId w:val="1"/>
       </w:numPr>
+      <w:tabs>
+        <w:tab w:val="clear" w:pos="720"/>
+      </w:tabs>
       <w:spacing w:before="140"/>
       <w:outlineLvl w:val="2"/>
     </w:pPr>
@@ -3003,6 +4414,42 @@
       <w:iCs/>
       <w:sz w:val="36"/>
       <w:szCs w:val="36"/>
+    </w:rPr>
+  </w:style>
+  <w:style w:type="paragraph" w:styleId="ListParagraph">
+    <w:name w:val="List Paragraph"/>
+    <w:basedOn w:val="Normal"/>
+    <w:uiPriority w:val="34"/>
+    <w:qFormat/>
+    <w:rsid w:val="005D09BB"/>
+    <w:pPr>
+      <w:ind w:left="720"/>
+      <w:contextualSpacing/>
+    </w:pPr>
+    <w:rPr>
+      <w:rFonts w:cs="Mangal"/>
+      <w:szCs w:val="21"/>
+    </w:rPr>
+  </w:style>
+  <w:style w:type="paragraph" w:styleId="NoSpacing">
+    <w:name w:val="No Spacing"/>
+    <w:uiPriority w:val="1"/>
+    <w:qFormat/>
+    <w:rsid w:val="004F6790"/>
+    <w:pPr>
+      <w:widowControl w:val="0"/>
+      <w:tabs>
+        <w:tab w:val="left" w:pos="709"/>
+      </w:tabs>
+      <w:suppressAutoHyphens/>
+      <w:spacing w:after="0" w:line="240" w:lineRule="auto"/>
+    </w:pPr>
+    <w:rPr>
+      <w:rFonts w:ascii="Liberation Serif" w:eastAsia="Droid Sans Fallback" w:hAnsi="Liberation Serif" w:cs="Mangal"/>
+      <w:color w:val="00000A"/>
+      <w:sz w:val="24"/>
+      <w:szCs w:val="21"/>
+      <w:lang w:eastAsia="zh-CN" w:bidi="hi-IN"/>
     </w:rPr>
   </w:style>
 </w:styles>

</xml_diff>